<commit_message>
Updated FD2 School activity 04
</commit_message>
<xml_diff>
--- a/farmdata2/farmdata2_modules/fd2_school/activities/04-VueJSEventsSpike.docx
+++ b/farmdata2/farmdata2_modules/fd2_school/activities/04-VueJSEventsSpike.docx
@@ -226,11 +226,24 @@
         <w:t>Vue instance</w:t>
       </w:r>
       <w:r>
-        <w:t xml:space="preserve"> (a JavaScript object).  You saw that when changes are made to the Vue instance through the DevTools console or the Vue DevTool</w:t>
+        <w:t xml:space="preserve"> (a JavaScript object).  You saw that when changes are made to the Vue instance through the </w:t>
+      </w:r>
+      <w:proofErr w:type="spellStart"/>
+      <w:r>
+        <w:t>DevTools</w:t>
+      </w:r>
+      <w:proofErr w:type="spellEnd"/>
+      <w:r>
+        <w:t xml:space="preserve"> console or the Vue </w:t>
+      </w:r>
+      <w:proofErr w:type="spellStart"/>
+      <w:r>
+        <w:t>DevTool</w:t>
       </w:r>
       <w:r>
         <w:t>s</w:t>
       </w:r>
+      <w:proofErr w:type="spellEnd"/>
       <w:r>
         <w:t>, the rendered page also changes.  In this set of activities, you will build upon that by having JavaScript code modify the Vue instance in response to events (</w:t>
       </w:r>
@@ -901,20 +914,41 @@
         <w:t xml:space="preserve">open and </w:t>
       </w:r>
       <w:r>
-        <w:t>use the Vue DevTools for these</w:t>
-      </w:r>
-      <w:r>
-        <w:t>. If you don’t recall how to open the Vue DevToo</w:t>
+        <w:t xml:space="preserve">use the Vue </w:t>
+      </w:r>
+      <w:proofErr w:type="spellStart"/>
+      <w:r>
+        <w:t>DevTools</w:t>
+      </w:r>
+      <w:proofErr w:type="spellEnd"/>
+      <w:r>
+        <w:t xml:space="preserve"> for these</w:t>
+      </w:r>
+      <w:r>
+        <w:t xml:space="preserve">. If you don’t recall how to open the Vue </w:t>
+      </w:r>
+      <w:proofErr w:type="spellStart"/>
+      <w:r>
+        <w:t>DevToo</w:t>
       </w:r>
       <w:r>
         <w:t>l</w:t>
       </w:r>
       <w:r>
-        <w:t xml:space="preserve">s, check Activity 04 or the </w:t>
-      </w:r>
-      <w:r>
-        <w:t>User Inputs &amp; Vue Devtools</w:t>
-      </w:r>
+        <w:t>s</w:t>
+      </w:r>
+      <w:proofErr w:type="spellEnd"/>
+      <w:r>
+        <w:t xml:space="preserve">, check Activity 04 or the </w:t>
+      </w:r>
+      <w:r>
+        <w:t xml:space="preserve">User Inputs &amp; Vue </w:t>
+      </w:r>
+      <w:proofErr w:type="spellStart"/>
+      <w:r>
+        <w:t>Devtools</w:t>
+      </w:r>
+      <w:proofErr w:type="spellEnd"/>
       <w:r>
         <w:t xml:space="preserve"> Video (</w:t>
       </w:r>
@@ -1034,7 +1068,13 @@
         <w:t>c. If your answer to parts a and b are not the same, modify the</w:t>
       </w:r>
       <w:r>
-        <w:t xml:space="preserve"> value assigned to the</w:t>
+        <w:t xml:space="preserve"> value </w:t>
+      </w:r>
+      <w:r>
+        <w:t xml:space="preserve">that you </w:t>
+      </w:r>
+      <w:r>
+        <w:t>assigned to the</w:t>
       </w:r>
       <w:r>
         <w:t xml:space="preserve"> property in your Vue instance so that they are.  This will simplify things later.  Give </w:t>
@@ -1072,43 +1112,145 @@
           <w:bCs/>
           <w:u w:val="single"/>
         </w:rPr>
-        <w:t xml:space="preserve">Adding to the Harvest Report </w:t>
-      </w:r>
-      <w:r>
-        <w:rPr>
-          <w:b/>
-          <w:bCs/>
-          <w:u w:val="single"/>
-        </w:rPr>
-        <w:t xml:space="preserve">- </w:t>
-      </w:r>
-      <w:r>
-        <w:rPr>
-          <w:b/>
-          <w:bCs/>
-          <w:u w:val="single"/>
-        </w:rPr>
-        <w:t>Spike 1</w:t>
-      </w:r>
-      <w:r>
-        <w:rPr>
-          <w:b/>
-          <w:bCs/>
-          <w:u w:val="single"/>
-        </w:rPr>
-        <w:t>:</w:t>
-      </w:r>
-    </w:p>
-    <w:p/>
-    <w:p>
-      <w:r>
-        <w:t>7. Synchronize the main branch of your local and origin FarmData2 repositories</w:t>
-      </w:r>
-      <w:r>
-        <w:t xml:space="preserve"> </w:t>
-      </w:r>
-      <w:r>
-        <w:t>with the upstream and merge any changes to main into your feature branch (refer to past Activities if necessary).  Give the sequence of commands that you used.</w:t>
+        <w:t>Synchronizing with the Upstream:</w:t>
+      </w:r>
+    </w:p>
+    <w:p/>
+    <w:p>
+      <w:r>
+        <w:t xml:space="preserve">7. </w:t>
+      </w:r>
+      <w:r>
+        <w:t xml:space="preserve">Some time has passed since you created your fork and clone of the upstream FD2School-FarmData2 repository.  It is possible that there have been updates to the upstream since you did so.  So, as when working on any fork and clone it is important to synchronize your </w:t>
+      </w:r>
+      <w:r>
+        <w:rPr>
+          <w:rFonts w:ascii="Courier" w:hAnsi="Courier"/>
+        </w:rPr>
+        <w:t>main</w:t>
+      </w:r>
+      <w:r>
+        <w:t xml:space="preserve"> branch with the upstream so that you have </w:t>
+      </w:r>
+      <w:proofErr w:type="gramStart"/>
+      <w:r>
+        <w:t>all of</w:t>
+      </w:r>
+      <w:proofErr w:type="gramEnd"/>
+      <w:r>
+        <w:t xml:space="preserve"> the recent changes.</w:t>
+      </w:r>
+    </w:p>
+    <w:p/>
+    <w:p>
+      <w:pPr>
+        <w:ind w:left="360"/>
+      </w:pPr>
+      <w:r>
+        <w:t>a. Synchronize your local and origin FarmData2 repositories and your feature branch with the upstream.  The steps you will need to do this include are:</w:t>
+      </w:r>
+    </w:p>
+    <w:p>
+      <w:pPr>
+        <w:pStyle w:val="ListParagraph"/>
+        <w:numPr>
+          <w:ilvl w:val="0"/>
+          <w:numId w:val="1"/>
+        </w:numPr>
+        <w:ind w:left="1080"/>
+      </w:pPr>
+      <w:r>
+        <w:t xml:space="preserve">Switch to the </w:t>
+      </w:r>
+      <w:r>
+        <w:rPr>
+          <w:rFonts w:ascii="Courier" w:hAnsi="Courier"/>
+        </w:rPr>
+        <w:t>main</w:t>
+      </w:r>
+      <w:r>
+        <w:t xml:space="preserve"> branch.</w:t>
+      </w:r>
+    </w:p>
+    <w:p>
+      <w:pPr>
+        <w:pStyle w:val="ListParagraph"/>
+        <w:numPr>
+          <w:ilvl w:val="0"/>
+          <w:numId w:val="1"/>
+        </w:numPr>
+        <w:ind w:left="1080"/>
+      </w:pPr>
+      <w:r>
+        <w:lastRenderedPageBreak/>
+        <w:t xml:space="preserve">Pull </w:t>
+      </w:r>
+      <w:r>
+        <w:rPr>
+          <w:rFonts w:ascii="Courier" w:hAnsi="Courier"/>
+        </w:rPr>
+        <w:t>main</w:t>
+      </w:r>
+      <w:r>
+        <w:t xml:space="preserve"> branch from the </w:t>
+      </w:r>
+      <w:r>
+        <w:rPr>
+          <w:rFonts w:ascii="Courier" w:hAnsi="Courier"/>
+        </w:rPr>
+        <w:t>upstream</w:t>
+      </w:r>
+      <w:r>
+        <w:t>.</w:t>
+      </w:r>
+    </w:p>
+    <w:p>
+      <w:pPr>
+        <w:pStyle w:val="ListParagraph"/>
+        <w:numPr>
+          <w:ilvl w:val="0"/>
+          <w:numId w:val="1"/>
+        </w:numPr>
+        <w:ind w:left="1080"/>
+      </w:pPr>
+      <w:r>
+        <w:t xml:space="preserve">Push the </w:t>
+      </w:r>
+      <w:r>
+        <w:rPr>
+          <w:rFonts w:ascii="Courier" w:hAnsi="Courier"/>
+        </w:rPr>
+        <w:t>main</w:t>
+      </w:r>
+      <w:r>
+        <w:t xml:space="preserve"> branch to your </w:t>
+      </w:r>
+      <w:r>
+        <w:rPr>
+          <w:rFonts w:ascii="Courier" w:hAnsi="Courier"/>
+        </w:rPr>
+        <w:t>origin</w:t>
+      </w:r>
+      <w:r>
+        <w:t>.</w:t>
+      </w:r>
+    </w:p>
+    <w:p/>
+    <w:p>
+      <w:pPr>
+        <w:ind w:left="360"/>
+      </w:pPr>
+      <w:r>
+        <w:t xml:space="preserve">Give the sequence of </w:t>
+      </w:r>
+      <w:r>
+        <w:rPr>
+          <w:rFonts w:ascii="Courier" w:hAnsi="Courier"/>
+        </w:rPr>
+        <w:t>git</w:t>
+      </w:r>
+      <w:r>
+        <w:t xml:space="preserve"> commands that you used to complete this synchronization.</w:t>
       </w:r>
     </w:p>
     <w:p>
@@ -1128,70 +1270,589 @@
           <w:bottom w:val="thinThickThinSmallGap" w:sz="24" w:space="4" w:color="0070C0"/>
           <w:right w:val="thinThickThinSmallGap" w:sz="24" w:space="4" w:color="0070C0"/>
         </w:pBdr>
-      </w:pPr>
-    </w:p>
-    <w:p/>
-    <w:p>
+        <w:ind w:left="360"/>
+      </w:pPr>
+    </w:p>
+    <w:p/>
+    <w:p>
+      <w:pPr>
+        <w:ind w:left="360"/>
+      </w:pPr>
+      <w:r>
+        <w:t xml:space="preserve">b. Now because your </w:t>
+      </w:r>
+      <w:r>
+        <w:rPr>
+          <w:rFonts w:ascii="Courier" w:hAnsi="Courier"/>
+        </w:rPr>
+        <w:t>main</w:t>
+      </w:r>
+      <w:r>
+        <w:t xml:space="preserve"> branch has been updated, you will need to merge those changes into the feature branch that you created in the prior activity.  To merge the </w:t>
+      </w:r>
+      <w:r>
+        <w:rPr>
+          <w:rFonts w:ascii="Courier" w:hAnsi="Courier"/>
+        </w:rPr>
+        <w:t>main</w:t>
+      </w:r>
+      <w:r>
+        <w:t xml:space="preserve"> branch into your feature branch:</w:t>
+      </w:r>
+    </w:p>
+    <w:p>
+      <w:pPr>
+        <w:pStyle w:val="ListParagraph"/>
+        <w:numPr>
+          <w:ilvl w:val="0"/>
+          <w:numId w:val="4"/>
+        </w:numPr>
+      </w:pPr>
+      <w:r>
+        <w:t xml:space="preserve">Switch to your feature branch from the prior assignment </w:t>
+      </w:r>
+      <w:r>
+        <w:rPr>
+          <w:rFonts w:ascii="Courier" w:hAnsi="Courier"/>
+        </w:rPr>
+        <w:t>(&lt;name&gt;-0</w:t>
+      </w:r>
+      <w:r>
+        <w:rPr>
+          <w:rFonts w:ascii="Courier" w:hAnsi="Courier"/>
+        </w:rPr>
+        <w:t>2</w:t>
+      </w:r>
+      <w:r>
+        <w:rPr>
+          <w:rFonts w:ascii="Courier" w:hAnsi="Courier"/>
+        </w:rPr>
+        <w:t>-HTML</w:t>
+      </w:r>
+      <w:r>
+        <w:t>).</w:t>
+      </w:r>
+    </w:p>
+    <w:p>
+      <w:pPr>
+        <w:pStyle w:val="ListParagraph"/>
+        <w:numPr>
+          <w:ilvl w:val="0"/>
+          <w:numId w:val="4"/>
+        </w:numPr>
+      </w:pPr>
+      <w:r>
+        <w:t xml:space="preserve">Merge the </w:t>
+      </w:r>
+      <w:r>
+        <w:rPr>
+          <w:rFonts w:ascii="Courier" w:hAnsi="Courier"/>
+        </w:rPr>
+        <w:t>main</w:t>
+      </w:r>
+      <w:r>
+        <w:t xml:space="preserve"> branch into your feature branch.</w:t>
+      </w:r>
+    </w:p>
+    <w:p>
+      <w:pPr>
+        <w:pStyle w:val="ListParagraph"/>
+        <w:numPr>
+          <w:ilvl w:val="0"/>
+          <w:numId w:val="4"/>
+        </w:numPr>
+      </w:pPr>
+      <w:r>
+        <w:t>Resolve any conflicts that arise (If you are just doing the FD2School activities there should not be any).</w:t>
+      </w:r>
+    </w:p>
+    <w:p/>
+    <w:p>
+      <w:pPr>
+        <w:ind w:left="360"/>
+      </w:pPr>
+      <w:r>
+        <w:t xml:space="preserve">Give the sequence of </w:t>
+      </w:r>
+      <w:r>
+        <w:rPr>
+          <w:rFonts w:ascii="Courier" w:hAnsi="Courier"/>
+        </w:rPr>
+        <w:t>git</w:t>
+      </w:r>
+      <w:r>
+        <w:t xml:space="preserve"> commands that you used to complete this merge.</w:t>
+      </w:r>
+    </w:p>
+    <w:p>
+      <w:pPr>
+        <w:rPr>
+          <w:b/>
+          <w:bCs/>
+          <w:u w:val="single"/>
+        </w:rPr>
+      </w:pPr>
+    </w:p>
+    <w:p>
+      <w:pPr>
+        <w:pBdr>
+          <w:top w:val="thinThickThinSmallGap" w:sz="24" w:space="4" w:color="0070C0"/>
+          <w:left w:val="thinThickThinSmallGap" w:sz="24" w:space="4" w:color="0070C0"/>
+          <w:bottom w:val="thinThickThinSmallGap" w:sz="24" w:space="4" w:color="0070C0"/>
+          <w:right w:val="thinThickThinSmallGap" w:sz="24" w:space="4" w:color="0070C0"/>
+        </w:pBdr>
+        <w:ind w:left="360"/>
+      </w:pPr>
+    </w:p>
+    <w:p/>
+    <w:p>
+      <w:pPr>
+        <w:ind w:left="360"/>
+      </w:pPr>
+      <w:r>
+        <w:t>c</w:t>
+      </w:r>
+      <w:r>
+        <w:t xml:space="preserve">. Your work on this assignment builds from what you did in the prior assignment.  </w:t>
+      </w:r>
+      <w:proofErr w:type="gramStart"/>
+      <w:r>
+        <w:t>So</w:t>
+      </w:r>
+      <w:proofErr w:type="gramEnd"/>
+      <w:r>
+        <w:t xml:space="preserve"> you now need to:</w:t>
+      </w:r>
+    </w:p>
+    <w:p>
+      <w:pPr>
+        <w:ind w:left="720"/>
+      </w:pPr>
+      <w:r>
+        <w:t>1</w:t>
+      </w:r>
+      <w:r>
+        <w:t xml:space="preserve">. Switch to your prior feature branch </w:t>
+      </w:r>
+      <w:r>
+        <w:rPr>
+          <w:rFonts w:ascii="Courier" w:hAnsi="Courier"/>
+        </w:rPr>
+        <w:t>&lt;name&gt;-0</w:t>
+      </w:r>
+      <w:r>
+        <w:rPr>
+          <w:rFonts w:ascii="Courier" w:hAnsi="Courier"/>
+        </w:rPr>
+        <w:t>3</w:t>
+      </w:r>
+      <w:r>
+        <w:rPr>
+          <w:rFonts w:ascii="Courier" w:hAnsi="Courier"/>
+        </w:rPr>
+        <w:t>-</w:t>
+      </w:r>
+      <w:r>
+        <w:rPr>
+          <w:rFonts w:ascii="Courier" w:hAnsi="Courier"/>
+        </w:rPr>
+        <w:t>Vue1</w:t>
+      </w:r>
+      <w:r>
+        <w:t xml:space="preserve"> (if you are not there already).</w:t>
+      </w:r>
+    </w:p>
+    <w:p>
+      <w:pPr>
+        <w:ind w:left="720"/>
+      </w:pPr>
+      <w:r>
+        <w:t>2</w:t>
+      </w:r>
+      <w:r>
+        <w:t xml:space="preserve">. Create a new feature branch named </w:t>
+      </w:r>
+      <w:r>
+        <w:rPr>
+          <w:rFonts w:ascii="Courier" w:hAnsi="Courier"/>
+        </w:rPr>
+        <w:t>&lt;name&gt;-</w:t>
+      </w:r>
+      <w:r>
+        <w:rPr>
+          <w:rFonts w:ascii="Courier" w:hAnsi="Courier"/>
+        </w:rPr>
+        <w:t>03-Vue</w:t>
+      </w:r>
+      <w:r>
+        <w:rPr>
+          <w:rFonts w:ascii="Courier" w:hAnsi="Courier"/>
+        </w:rPr>
+        <w:t>2</w:t>
+      </w:r>
+      <w:r>
+        <w:t xml:space="preserve"> from your prior feature branch.</w:t>
+      </w:r>
+    </w:p>
+    <w:p>
+      <w:pPr>
+        <w:ind w:left="360" w:firstLine="360"/>
+      </w:pPr>
+      <w:r>
+        <w:t>3</w:t>
+      </w:r>
+      <w:r>
+        <w:t xml:space="preserve">. Switch to your new feature branch.  </w:t>
+      </w:r>
+    </w:p>
+    <w:p>
+      <w:pPr>
+        <w:ind w:firstLine="360"/>
+      </w:pPr>
+    </w:p>
+    <w:p>
+      <w:pPr>
+        <w:ind w:firstLine="360"/>
+      </w:pPr>
+      <w:r>
+        <w:t xml:space="preserve">You will do </w:t>
+      </w:r>
+      <w:proofErr w:type="gramStart"/>
+      <w:r>
+        <w:t>all of</w:t>
+      </w:r>
+      <w:proofErr w:type="gramEnd"/>
+      <w:r>
+        <w:t xml:space="preserve"> your work for this activity in this feature branch.</w:t>
+      </w:r>
+    </w:p>
+    <w:p/>
+    <w:p>
+      <w:r>
+        <w:t xml:space="preserve">Give the sequence of </w:t>
+      </w:r>
+      <w:r>
+        <w:rPr>
+          <w:rFonts w:ascii="Courier" w:hAnsi="Courier"/>
+        </w:rPr>
+        <w:t>git</w:t>
+      </w:r>
+      <w:r>
+        <w:t xml:space="preserve"> commands that you used to create the new feature branch.</w:t>
+      </w:r>
+    </w:p>
+    <w:p>
+      <w:pPr>
+        <w:rPr>
+          <w:b/>
+          <w:bCs/>
+          <w:u w:val="single"/>
+        </w:rPr>
+      </w:pPr>
+    </w:p>
+    <w:p>
+      <w:pPr>
+        <w:pBdr>
+          <w:top w:val="thinThickThinSmallGap" w:sz="24" w:space="4" w:color="0070C0"/>
+          <w:left w:val="thinThickThinSmallGap" w:sz="24" w:space="4" w:color="0070C0"/>
+          <w:bottom w:val="thinThickThinSmallGap" w:sz="24" w:space="4" w:color="0070C0"/>
+          <w:right w:val="thinThickThinSmallGap" w:sz="24" w:space="4" w:color="0070C0"/>
+        </w:pBdr>
+      </w:pPr>
+    </w:p>
+    <w:p/>
+    <w:p>
+      <w:pPr>
+        <w:rPr>
+          <w:b/>
+          <w:bCs/>
+          <w:u w:val="single"/>
+        </w:rPr>
+      </w:pPr>
+      <w:r>
+        <w:rPr>
+          <w:b/>
+          <w:bCs/>
+          <w:u w:val="single"/>
+        </w:rPr>
+        <w:t xml:space="preserve">Adding </w:t>
+      </w:r>
+      <w:r>
+        <w:rPr>
+          <w:b/>
+          <w:bCs/>
+          <w:u w:val="single"/>
+        </w:rPr>
+        <w:t>a New FarmData2 School Sub-tab</w:t>
+      </w:r>
+      <w:r>
+        <w:rPr>
+          <w:b/>
+          <w:bCs/>
+          <w:u w:val="single"/>
+        </w:rPr>
+        <w:t>:</w:t>
+      </w:r>
+    </w:p>
+    <w:p/>
+    <w:p>
+      <w:r>
+        <w:t>8</w:t>
+      </w:r>
+      <w:r>
+        <w:t xml:space="preserve">. Make sure you have your feature branch checked out and then add another new sub-tab named </w:t>
+      </w:r>
+      <w:r>
+        <w:rPr>
+          <w:b/>
+          <w:bCs/>
+        </w:rPr>
+        <w:t>Vue</w:t>
+      </w:r>
+      <w:r>
+        <w:rPr>
+          <w:b/>
+          <w:bCs/>
+        </w:rPr>
+        <w:t>2</w:t>
+      </w:r>
+      <w:r>
+        <w:t xml:space="preserve"> to the FD2 School tab.</w:t>
+      </w:r>
+      <w:r>
+        <w:t xml:space="preserve">  Have the contents of this new tab be contained in the directory </w:t>
+      </w:r>
+      <w:r>
+        <w:rPr>
+          <w:rFonts w:ascii="Courier" w:hAnsi="Courier"/>
+        </w:rPr>
+        <w:t>vue</w:t>
+      </w:r>
+      <w:r>
+        <w:rPr>
+          <w:rFonts w:ascii="Courier" w:hAnsi="Courier"/>
+        </w:rPr>
+        <w:t>2</w:t>
+      </w:r>
+      <w:r>
+        <w:t xml:space="preserve"> with the page content provided by the file </w:t>
+      </w:r>
+      <w:r>
+        <w:rPr>
+          <w:rFonts w:ascii="Courier" w:hAnsi="Courier"/>
+        </w:rPr>
+        <w:t>vue</w:t>
+      </w:r>
+      <w:r>
+        <w:rPr>
+          <w:rFonts w:ascii="Courier" w:hAnsi="Courier"/>
+        </w:rPr>
+        <w:t>2</w:t>
+      </w:r>
+      <w:r>
+        <w:rPr>
+          <w:rFonts w:ascii="Courier" w:hAnsi="Courier"/>
+        </w:rPr>
+        <w:t>.html</w:t>
+      </w:r>
+      <w:r>
+        <w:t xml:space="preserve">. </w:t>
+      </w:r>
+      <w:r>
+        <w:t xml:space="preserve">Make a copy of your </w:t>
+      </w:r>
+      <w:r>
+        <w:rPr>
+          <w:rFonts w:ascii="Courier" w:hAnsi="Courier"/>
+        </w:rPr>
+        <w:t>vue1</w:t>
+      </w:r>
+      <w:r>
+        <w:rPr>
+          <w:rFonts w:ascii="Courier" w:hAnsi="Courier"/>
+        </w:rPr>
+        <w:t>.html</w:t>
+      </w:r>
+      <w:r>
+        <w:t xml:space="preserve"> file into a file named </w:t>
+      </w:r>
+      <w:r>
+        <w:rPr>
+          <w:rFonts w:ascii="Courier" w:hAnsi="Courier"/>
+        </w:rPr>
+        <w:t>vue2/</w:t>
+      </w:r>
+      <w:r>
+        <w:rPr>
+          <w:rFonts w:ascii="Courier" w:hAnsi="Courier"/>
+        </w:rPr>
+        <w:t>vue</w:t>
+      </w:r>
+      <w:r>
+        <w:rPr>
+          <w:rFonts w:ascii="Courier" w:hAnsi="Courier"/>
+        </w:rPr>
+        <w:t>2</w:t>
+      </w:r>
+      <w:r>
+        <w:rPr>
+          <w:rFonts w:ascii="Courier" w:hAnsi="Courier"/>
+        </w:rPr>
+        <w:t>.html</w:t>
+      </w:r>
+      <w:r>
+        <w:t xml:space="preserve">. Don’t forget to clear the Drupal cache when you are done.  The result should be that you now have </w:t>
+      </w:r>
+      <w:r>
+        <w:t>three</w:t>
+      </w:r>
+      <w:r>
+        <w:t xml:space="preserve"> sub-tabs in the FD2 School </w:t>
+      </w:r>
       <w:r>
         <w:lastRenderedPageBreak/>
-        <w:t xml:space="preserve">8. Make sure you have your feature branch checked out.  Add another new sub-tab named Vue2 to the FD2 Example tab.  Have the contents of this new tab be provided by the file </w:t>
-      </w:r>
-      <w:r>
-        <w:rPr>
-          <w:rFonts w:ascii="Courier" w:hAnsi="Courier"/>
-        </w:rPr>
-        <w:t>vue2</w:t>
-      </w:r>
-      <w:r>
-        <w:rPr>
-          <w:rFonts w:ascii="Courier" w:hAnsi="Courier"/>
-        </w:rPr>
-        <w:t>.html</w:t>
-      </w:r>
-      <w:r>
-        <w:t xml:space="preserve">. Make a copy of your </w:t>
-      </w:r>
-      <w:r>
-        <w:rPr>
-          <w:rFonts w:ascii="Courier" w:hAnsi="Courier"/>
-        </w:rPr>
-        <w:t>vue1</w:t>
-      </w:r>
-      <w:r>
-        <w:rPr>
-          <w:rFonts w:ascii="Courier" w:hAnsi="Courier"/>
-        </w:rPr>
-        <w:t>.html</w:t>
-      </w:r>
-      <w:r>
-        <w:t xml:space="preserve"> file into the </w:t>
-      </w:r>
-      <w:r>
-        <w:rPr>
-          <w:rFonts w:ascii="Courier" w:hAnsi="Courier"/>
-        </w:rPr>
-        <w:t>vue2</w:t>
-      </w:r>
-      <w:r>
-        <w:rPr>
-          <w:rFonts w:ascii="Courier" w:hAnsi="Courier"/>
-        </w:rPr>
-        <w:t>.html</w:t>
-      </w:r>
-      <w:r>
-        <w:t xml:space="preserve"> file. Don’t forget to clear the Drupal cache when you are done.  The result should be that you now have an Vue2 sub-tab that is (for now) identical to your Vue1 sub-tab.  You’ll be working on the Vue2 tab throughout this activity.</w:t>
-      </w:r>
-    </w:p>
-    <w:p/>
-    <w:p>
-      <w:r>
-        <w:t>9. Commit your changes to your feature branch with a meaningful commit message and push it to your origin.  Recall that this also updates your Draft Pull Request.</w:t>
-      </w:r>
-    </w:p>
-    <w:p/>
-    <w:p>
-      <w:r>
-        <w:t xml:space="preserve">10. In your </w:t>
+        <w:t>tab: HTML</w:t>
+      </w:r>
+      <w:r>
+        <w:t xml:space="preserve">, </w:t>
+      </w:r>
+      <w:r>
+        <w:t>Vue1</w:t>
+      </w:r>
+      <w:r>
+        <w:t xml:space="preserve"> and Vue2</w:t>
+      </w:r>
+      <w:r>
+        <w:t xml:space="preserve">. For now, </w:t>
+      </w:r>
+      <w:r>
+        <w:t>your Vue1 and Vue2</w:t>
+      </w:r>
+      <w:r>
+        <w:t xml:space="preserve"> tabs will be </w:t>
+      </w:r>
+      <w:proofErr w:type="gramStart"/>
+      <w:r>
+        <w:t>exactly the same</w:t>
+      </w:r>
+      <w:proofErr w:type="gramEnd"/>
+      <w:r>
+        <w:t>.  You’ll be modifying and extending the Vue</w:t>
+      </w:r>
+      <w:r>
+        <w:t>2</w:t>
+      </w:r>
+      <w:r>
+        <w:t xml:space="preserve"> tab throughout this activity.</w:t>
+      </w:r>
+    </w:p>
+    <w:p/>
+    <w:p>
+      <w:r>
+        <w:t>9</w:t>
+      </w:r>
+      <w:r>
+        <w:t xml:space="preserve">. Commit your changes to your feature branch with a meaningful commit message that describes what you have done and push it to your origin.  </w:t>
+      </w:r>
+    </w:p>
+    <w:p/>
+    <w:p>
+      <w:r>
+        <w:t>1</w:t>
+      </w:r>
+      <w:r>
+        <w:t>0</w:t>
+      </w:r>
+      <w:r>
+        <w:t>.</w:t>
+      </w:r>
+      <w:r>
+        <w:t xml:space="preserve"> </w:t>
+      </w:r>
+      <w:r>
+        <w:t xml:space="preserve">On GitHub create a </w:t>
+      </w:r>
+      <w:r>
+        <w:rPr>
+          <w:i/>
+          <w:iCs/>
+        </w:rPr>
+        <w:t>Draft Pull Request</w:t>
+      </w:r>
+      <w:r>
+        <w:t xml:space="preserve"> for your new feature branch to the upstream FD2School-FarmData2 repository.  Be sure to link your PR to the issue for this activity by including a line like the following in the body of your PR:</w:t>
+      </w:r>
+    </w:p>
+    <w:p>
+      <w:r>
+        <w:tab/>
+      </w:r>
+    </w:p>
+    <w:p>
+      <w:pPr>
+        <w:ind w:firstLine="360"/>
+      </w:pPr>
+      <w:r>
+        <w:t>Addresses #</w:t>
+      </w:r>
+      <w:r>
+        <w:t>??</w:t>
+      </w:r>
+    </w:p>
+    <w:p>
+      <w:pPr>
+        <w:ind w:left="360"/>
+      </w:pPr>
+    </w:p>
+    <w:p>
+      <w:r>
+        <w:t xml:space="preserve">Replace the ?? by the issue number in the FD2School-FarmData2 issue tracker for this assignment.  </w:t>
+      </w:r>
+    </w:p>
+    <w:p/>
+    <w:p>
+      <w:pPr>
+        <w:rPr>
+          <w:b/>
+          <w:bCs/>
+          <w:u w:val="single"/>
+        </w:rPr>
+      </w:pPr>
+      <w:r>
+        <w:rPr>
+          <w:b/>
+          <w:bCs/>
+          <w:u w:val="single"/>
+        </w:rPr>
+        <w:t xml:space="preserve">Adding to the Harvest Report </w:t>
+      </w:r>
+      <w:r>
+        <w:rPr>
+          <w:b/>
+          <w:bCs/>
+          <w:u w:val="single"/>
+        </w:rPr>
+        <w:t>- Spike 1</w:t>
+      </w:r>
+      <w:r>
+        <w:rPr>
+          <w:b/>
+          <w:bCs/>
+          <w:u w:val="single"/>
+        </w:rPr>
+        <w:t>:</w:t>
+      </w:r>
+    </w:p>
+    <w:p/>
+    <w:p>
+      <w:r>
+        <w:t>1</w:t>
+      </w:r>
+      <w:r>
+        <w:t>1</w:t>
+      </w:r>
+      <w:r>
+        <w:t xml:space="preserve">. In your </w:t>
       </w:r>
       <w:r>
         <w:rPr>
@@ -1237,7 +1898,16 @@
         <w:t xml:space="preserve">in </w:t>
       </w:r>
       <w:r>
-        <w:t>your Vue instance that holds the harvest logs to be an</w:t>
+        <w:t xml:space="preserve">your </w:t>
+      </w:r>
+      <w:r>
+        <w:rPr>
+          <w:rFonts w:ascii="Courier" w:hAnsi="Courier"/>
+        </w:rPr>
+        <w:t>Vue</w:t>
+      </w:r>
+      <w:r>
+        <w:t xml:space="preserve"> instance that holds the harvest logs to be an</w:t>
       </w:r>
       <w:r>
         <w:t xml:space="preserve"> empty array.</w:t>
@@ -1252,19 +1922,43 @@
         </w:numPr>
       </w:pPr>
       <w:r>
-        <w:t xml:space="preserve">Then have </w:t>
-      </w:r>
-      <w:r>
-        <w:t>the</w:t>
-      </w:r>
-      <w:r>
-        <w:t xml:space="preserve"> handler called when the</w:t>
+        <w:t xml:space="preserve">Then </w:t>
+      </w:r>
+      <w:r>
+        <w:t>create an event</w:t>
+      </w:r>
+      <w:r>
+        <w:t xml:space="preserve"> handler</w:t>
+      </w:r>
+      <w:r>
+        <w:t xml:space="preserve"> that is</w:t>
+      </w:r>
+      <w:r>
+        <w:t xml:space="preserve"> called when the</w:t>
       </w:r>
       <w:r>
         <w:t xml:space="preserve"> “Generate Report” button </w:t>
       </w:r>
       <w:r>
-        <w:t xml:space="preserve">is clicked </w:t>
+        <w:t>is clicked</w:t>
+      </w:r>
+      <w:r>
+        <w:t>.</w:t>
+      </w:r>
+    </w:p>
+    <w:p>
+      <w:pPr>
+        <w:pStyle w:val="ListParagraph"/>
+        <w:numPr>
+          <w:ilvl w:val="0"/>
+          <w:numId w:val="2"/>
+        </w:numPr>
+      </w:pPr>
+      <w:r>
+        <w:t>This event handler should</w:t>
+      </w:r>
+      <w:r>
+        <w:t xml:space="preserve"> </w:t>
       </w:r>
       <w:r>
         <w:t xml:space="preserve">add </w:t>
@@ -1273,7 +1967,13 @@
         <w:t>an object representing</w:t>
       </w:r>
       <w:r>
-        <w:t xml:space="preserve"> harvest log</w:t>
+        <w:t xml:space="preserve"> </w:t>
+      </w:r>
+      <w:r>
+        <w:t xml:space="preserve">the </w:t>
+      </w:r>
+      <w:r>
+        <w:t>harvest log</w:t>
       </w:r>
       <w:r>
         <w:t xml:space="preserve"> shown below</w:t>
@@ -1347,18 +2047,146 @@
       <w:pPr>
         <w:pStyle w:val="ListParagraph"/>
       </w:pPr>
-      <w:r>
-        <w:t>Note: You’ll need to be careful with single and double quotes when writing the string for the click handler.</w:t>
-      </w:r>
-      <w:r>
-        <w:t xml:space="preserve">  I suggest double quotes for the string and single quotes for the object property values. </w:t>
-      </w:r>
     </w:p>
     <w:p>
       <w:pPr>
         <w:pStyle w:val="ListParagraph"/>
-      </w:pPr>
-    </w:p>
+        <w:ind w:left="1080"/>
+      </w:pPr>
+      <w:r>
+        <w:t xml:space="preserve">Note: </w:t>
+      </w:r>
+      <w:r>
+        <w:t>The code for the click hander must be in a string.  But the object properties for the harvest log will also need to have quotes around them. In JavaScript, if you use single quotes to start and end a String, then you can then include double quotes inside the string (and vice versa).  For example, the following shows part of what your event handler might look like:</w:t>
+      </w:r>
+    </w:p>
+    <w:p>
+      <w:pPr>
+        <w:pStyle w:val="ListParagraph"/>
+        <w:ind w:left="1080"/>
+      </w:pPr>
+      <w:r>
+        <w:tab/>
+      </w:r>
+    </w:p>
+    <w:p>
+      <w:pPr>
+        <w:pStyle w:val="ListParagraph"/>
+        <w:ind w:left="1080"/>
+        <w:rPr>
+          <w:rFonts w:ascii="Courier" w:hAnsi="Courier"/>
+          <w:sz w:val="21"/>
+          <w:szCs w:val="21"/>
+        </w:rPr>
+      </w:pPr>
+      <w:r>
+        <w:rPr>
+          <w:rFonts w:ascii="Courier" w:hAnsi="Courier"/>
+          <w:sz w:val="21"/>
+          <w:szCs w:val="21"/>
+        </w:rPr>
+        <w:t>@click=</w:t>
+      </w:r>
+      <w:r>
+        <w:rPr>
+          <w:rFonts w:ascii="Courier" w:hAnsi="Courier"/>
+          <w:sz w:val="21"/>
+          <w:szCs w:val="21"/>
+        </w:rPr>
+        <w:t>'</w:t>
+      </w:r>
+      <w:r>
+        <w:rPr>
+          <w:rFonts w:ascii="Courier" w:hAnsi="Courier"/>
+          <w:sz w:val="21"/>
+          <w:szCs w:val="21"/>
+        </w:rPr>
+        <w:t>harvestList.push({date:</w:t>
+      </w:r>
+      <w:r>
+        <w:rPr>
+          <w:rFonts w:ascii="Courier" w:hAnsi="Courier"/>
+          <w:sz w:val="21"/>
+          <w:szCs w:val="21"/>
+        </w:rPr>
+        <w:t>"</w:t>
+      </w:r>
+      <w:r>
+        <w:rPr>
+          <w:rFonts w:ascii="Courier" w:hAnsi="Courier"/>
+          <w:sz w:val="21"/>
+          <w:szCs w:val="21"/>
+        </w:rPr>
+        <w:t>2018-05-01</w:t>
+      </w:r>
+      <w:r>
+        <w:rPr>
+          <w:rFonts w:ascii="Courier" w:hAnsi="Courier"/>
+          <w:sz w:val="21"/>
+          <w:szCs w:val="21"/>
+        </w:rPr>
+        <w:t>"</w:t>
+      </w:r>
+      <w:r>
+        <w:rPr>
+          <w:rFonts w:ascii="Courier" w:hAnsi="Courier"/>
+          <w:sz w:val="21"/>
+          <w:szCs w:val="21"/>
+        </w:rPr>
+        <w:t>, area:</w:t>
+      </w:r>
+      <w:r>
+        <w:rPr>
+          <w:rFonts w:ascii="Courier" w:hAnsi="Courier"/>
+          <w:sz w:val="21"/>
+          <w:szCs w:val="21"/>
+        </w:rPr>
+        <w:t>"</w:t>
+      </w:r>
+      <w:r>
+        <w:rPr>
+          <w:rFonts w:ascii="Courier" w:hAnsi="Courier"/>
+          <w:sz w:val="21"/>
+          <w:szCs w:val="21"/>
+        </w:rPr>
+        <w:t>Orion-3</w:t>
+      </w:r>
+      <w:r>
+        <w:rPr>
+          <w:rFonts w:ascii="Courier" w:hAnsi="Courier"/>
+          <w:sz w:val="21"/>
+          <w:szCs w:val="21"/>
+        </w:rPr>
+        <w:t>"</w:t>
+      </w:r>
+      <w:r>
+        <w:rPr>
+          <w:rFonts w:ascii="Courier" w:hAnsi="Courier"/>
+          <w:sz w:val="21"/>
+          <w:szCs w:val="21"/>
+        </w:rPr>
+        <w:t xml:space="preserve"> </w:t>
+      </w:r>
+      <w:proofErr w:type="gramStart"/>
+      <w:r>
+        <w:rPr>
+          <w:rFonts w:ascii="Courier" w:hAnsi="Courier"/>
+          <w:sz w:val="21"/>
+          <w:szCs w:val="21"/>
+        </w:rPr>
+        <w:t>… })</w:t>
+      </w:r>
+      <w:r>
+        <w:rPr>
+          <w:rFonts w:ascii="Courier" w:hAnsi="Courier"/>
+          <w:sz w:val="21"/>
+          <w:szCs w:val="21"/>
+        </w:rPr>
+        <w:t>'</w:t>
+      </w:r>
+      <w:proofErr w:type="gramEnd"/>
+    </w:p>
+    <w:p/>
     <w:p>
       <w:r>
         <w:t>When this works</w:t>
@@ -1397,7 +2225,14 @@
     <w:p/>
     <w:p>
       <w:r>
-        <w:t>11. Commit your changes to your feature branch with a meaningful commit message and push it to your origin.</w:t>
+        <w:lastRenderedPageBreak/>
+        <w:t>1</w:t>
+      </w:r>
+      <w:r>
+        <w:t>2</w:t>
+      </w:r>
+      <w:r>
+        <w:t>. Commit your changes to your feature branch with a meaningful commit message and push it to your origin.</w:t>
       </w:r>
     </w:p>
     <w:p/>
@@ -1488,7 +2323,10 @@
     <w:p/>
     <w:p>
       <w:r>
-        <w:t>12</w:t>
+        <w:t>1</w:t>
+      </w:r>
+      <w:r>
+        <w:t>3</w:t>
       </w:r>
       <w:r>
         <w:t xml:space="preserve">. </w:t>
@@ -1500,7 +2338,16 @@
         <w:t xml:space="preserve">ove the code that </w:t>
       </w:r>
       <w:r>
-        <w:t xml:space="preserve">runs when your “Add Name” button is clicked from the button tag to a function in the methods object in your Vue instance. </w:t>
+        <w:t xml:space="preserve">runs when your “Add Name” button is clicked from the button tag to a function in the methods object in your </w:t>
+      </w:r>
+      <w:r>
+        <w:rPr>
+          <w:rFonts w:ascii="Courier" w:hAnsi="Courier"/>
+        </w:rPr>
+        <w:t>Vue</w:t>
+      </w:r>
+      <w:r>
+        <w:t xml:space="preserve"> instance. </w:t>
       </w:r>
     </w:p>
     <w:p/>
@@ -1518,7 +2365,22 @@
         <w:t xml:space="preserve">full </w:t>
       </w:r>
       <w:r>
-        <w:t>methods object that you added to your Vue instance here</w:t>
+        <w:rPr>
+          <w:rFonts w:ascii="Courier" w:hAnsi="Courier"/>
+        </w:rPr>
+        <w:t>methods</w:t>
+      </w:r>
+      <w:r>
+        <w:t xml:space="preserve"> object that you added to your </w:t>
+      </w:r>
+      <w:r>
+        <w:rPr>
+          <w:rFonts w:ascii="Courier" w:hAnsi="Courier"/>
+        </w:rPr>
+        <w:t>Vue</w:t>
+      </w:r>
+      <w:r>
+        <w:t xml:space="preserve"> instance here</w:t>
       </w:r>
       <w:r>
         <w:t xml:space="preserve"> including the function </w:t>
@@ -1550,7 +2412,13 @@
         <w:ind w:left="360"/>
       </w:pPr>
       <w:r>
-        <w:t xml:space="preserve">b. Give the HTML for your button tag </w:t>
+        <w:t xml:space="preserve">b. Give the HTML for </w:t>
+      </w:r>
+      <w:r>
+        <w:t>the tag that creates your</w:t>
+      </w:r>
+      <w:r>
+        <w:t xml:space="preserve"> button </w:t>
       </w:r>
       <w:r>
         <w:t>after this change</w:t>
@@ -1580,7 +2448,13 @@
         <w:ind w:left="360"/>
       </w:pPr>
       <w:r>
-        <w:t xml:space="preserve">c. Give the HTML for your text field </w:t>
+        <w:t xml:space="preserve">c. Give the HTML for </w:t>
+      </w:r>
+      <w:r>
+        <w:t xml:space="preserve">the tag that creates </w:t>
+      </w:r>
+      <w:r>
+        <w:t xml:space="preserve">your text field </w:t>
       </w:r>
       <w:r>
         <w:t>after this change</w:t>
@@ -1603,7 +2477,10 @@
     <w:p/>
     <w:p>
       <w:r>
-        <w:t>13</w:t>
+        <w:t>1</w:t>
+      </w:r>
+      <w:r>
+        <w:t>4</w:t>
       </w:r>
       <w:r>
         <w:t xml:space="preserve">. </w:t>
@@ -1615,7 +2492,13 @@
         <w:t xml:space="preserve"> your function </w:t>
       </w:r>
       <w:r>
-        <w:t xml:space="preserve">from #12 </w:t>
+        <w:t>from #1</w:t>
+      </w:r>
+      <w:r>
+        <w:t>3</w:t>
+      </w:r>
+      <w:r>
+        <w:t xml:space="preserve"> </w:t>
       </w:r>
       <w:r>
         <w:t>so that the</w:t>
@@ -1668,7 +2551,10 @@
     <w:p/>
     <w:p>
       <w:r>
-        <w:t>14</w:t>
+        <w:t>1</w:t>
+      </w:r>
+      <w:r>
+        <w:t>5</w:t>
       </w:r>
       <w:r>
         <w:t xml:space="preserve">. Extend </w:t>
@@ -1680,7 +2566,13 @@
         <w:t xml:space="preserve"> </w:t>
       </w:r>
       <w:r>
-        <w:t xml:space="preserve">from #13 </w:t>
+        <w:t>from #1</w:t>
+      </w:r>
+      <w:r>
+        <w:t>4</w:t>
+      </w:r>
+      <w:r>
+        <w:t xml:space="preserve"> </w:t>
       </w:r>
       <w:r>
         <w:t xml:space="preserve">so that </w:t>
@@ -1735,25 +2627,23 @@
     <w:p/>
     <w:p>
       <w:r>
-        <w:t xml:space="preserve">Give the </w:t>
-      </w:r>
-      <w:r>
-        <w:t xml:space="preserve">conditional </w:t>
-      </w:r>
-      <w:r>
-        <w:t xml:space="preserve">statement </w:t>
-      </w:r>
-      <w:r>
-        <w:t xml:space="preserve">that </w:t>
-      </w:r>
-      <w:r>
-        <w:t>you added</w:t>
-      </w:r>
-      <w:r>
-        <w:t xml:space="preserve"> to your function here.</w:t>
-      </w:r>
-      <w:r>
-        <w:t xml:space="preserve"> Hint: Your answer to question #9 will also be helpful here.</w:t>
+        <w:lastRenderedPageBreak/>
+        <w:t>Give the</w:t>
+      </w:r>
+      <w:r>
+        <w:t xml:space="preserve"> </w:t>
+      </w:r>
+      <w:r>
+        <w:t xml:space="preserve">code for your complete </w:t>
+      </w:r>
+      <w:r>
+        <w:t>function</w:t>
+      </w:r>
+      <w:r>
+        <w:t xml:space="preserve"> </w:t>
+      </w:r>
+      <w:r>
+        <w:t>here.</w:t>
       </w:r>
     </w:p>
     <w:p/>
@@ -1770,13 +2660,40 @@
     <w:p/>
     <w:p>
       <w:r>
-        <w:t>15.</w:t>
+        <w:t>1</w:t>
+      </w:r>
+      <w:r>
+        <w:t>6</w:t>
+      </w:r>
+      <w:r>
+        <w:t>.</w:t>
       </w:r>
       <w:r>
         <w:t xml:space="preserve"> </w:t>
       </w:r>
       <w:r>
-        <w:t xml:space="preserve">Optional: </w:t>
+        <w:rPr>
+          <w:b/>
+          <w:bCs/>
+        </w:rPr>
+        <w:t>Optional</w:t>
+      </w:r>
+      <w:r>
+        <w:rPr>
+          <w:b/>
+          <w:bCs/>
+        </w:rPr>
+        <w:t xml:space="preserve"> Challenge</w:t>
+      </w:r>
+      <w:r>
+        <w:rPr>
+          <w:b/>
+          <w:bCs/>
+        </w:rPr>
+        <w:t>:</w:t>
+      </w:r>
+      <w:r>
+        <w:t xml:space="preserve"> </w:t>
       </w:r>
       <w:r>
         <w:t>Add a text field and a button for adding a new card to the list.  The input to the text field should contain information for a new card (</w:t>
@@ -1787,7 +2704,23 @@
       </w:r>
       <w:proofErr w:type="gramEnd"/>
       <w:r>
-        <w:t xml:space="preserve"> A H or 3 D, etc.).  Your JavaScript function should split the text and add a new object to the array of cards in your Vue instance.  You might find the MDN page on Useful String Methods helpful:</w:t>
+        <w:t xml:space="preserve"> A H or 3 D, etc.).  Your JavaScript function should split the text and add a new object to the array of cards in your Vue instance.  You might find the MDN page on </w:t>
+      </w:r>
+      <w:r>
+        <w:rPr>
+          <w:i/>
+          <w:iCs/>
+        </w:rPr>
+        <w:t>Useful String Methods</w:t>
+      </w:r>
+      <w:r>
+        <w:t xml:space="preserve"> helpful</w:t>
+      </w:r>
+      <w:r>
+        <w:t xml:space="preserve"> for figuring out how to split the string from the text field</w:t>
+      </w:r>
+      <w:r>
+        <w:t>:</w:t>
       </w:r>
     </w:p>
     <w:p>
@@ -1855,22 +2788,43 @@
     <w:p/>
     <w:p>
       <w:r>
-        <w:t xml:space="preserve">16. </w:t>
+        <w:t>1</w:t>
+      </w:r>
+      <w:r>
+        <w:t>7</w:t>
+      </w:r>
+      <w:r>
+        <w:t xml:space="preserve">. </w:t>
       </w:r>
       <w:r>
         <w:t xml:space="preserve">In your </w:t>
       </w:r>
       <w:r>
+        <w:rPr>
+          <w:rFonts w:ascii="Courier" w:hAnsi="Courier"/>
+        </w:rPr>
         <w:t>vue2</w:t>
       </w:r>
       <w:r>
-        <w:t>.html file in FarmData2, move</w:t>
+        <w:rPr>
+          <w:rFonts w:ascii="Courier" w:hAnsi="Courier"/>
+        </w:rPr>
+        <w:t>.html</w:t>
+      </w:r>
+      <w:r>
+        <w:t xml:space="preserve"> file in FarmData2, move</w:t>
       </w:r>
       <w:r>
         <w:t xml:space="preserve"> the JavaScript code that handles the “Generate Report” button click to a function in the methods object in your Vue instance.  </w:t>
       </w:r>
       <w:r>
-        <w:t xml:space="preserve">Hint: Don’t forget the </w:t>
+        <w:t xml:space="preserve">Hint: Don’t forget </w:t>
+      </w:r>
+      <w:r>
+        <w:t>to use</w:t>
+      </w:r>
+      <w:r>
+        <w:t xml:space="preserve"> </w:t>
       </w:r>
       <w:r>
         <w:rPr>
@@ -1885,7 +2839,37 @@
     <w:p/>
     <w:p>
       <w:r>
-        <w:t>17. Optional: M</w:t>
+        <w:t>1</w:t>
+      </w:r>
+      <w:r>
+        <w:t>8</w:t>
+      </w:r>
+      <w:r>
+        <w:t xml:space="preserve">. </w:t>
+      </w:r>
+      <w:r>
+        <w:rPr>
+          <w:b/>
+          <w:bCs/>
+        </w:rPr>
+        <w:t>Optional</w:t>
+      </w:r>
+      <w:r>
+        <w:rPr>
+          <w:b/>
+          <w:bCs/>
+        </w:rPr>
+        <w:t xml:space="preserve"> Challenge</w:t>
+      </w:r>
+      <w:r>
+        <w:rPr>
+          <w:b/>
+          <w:bCs/>
+        </w:rPr>
+        <w:t>:</w:t>
+      </w:r>
+      <w:r>
+        <w:t xml:space="preserve"> M</w:t>
       </w:r>
       <w:r>
         <w:t xml:space="preserve">odify the </w:t>
@@ -1909,7 +2893,16 @@
         <w:t xml:space="preserve"> record</w:t>
       </w:r>
       <w:r>
-        <w:t xml:space="preserve"> to the Vue instance (and thus to the table as well)</w:t>
+        <w:t xml:space="preserve"> to the </w:t>
+      </w:r>
+      <w:r>
+        <w:rPr>
+          <w:rFonts w:ascii="Courier" w:hAnsi="Courier"/>
+        </w:rPr>
+        <w:t>Vue</w:t>
+      </w:r>
+      <w:r>
+        <w:t xml:space="preserve"> instance (and thus to the table as well)</w:t>
       </w:r>
       <w:r>
         <w:t xml:space="preserve"> each time </w:t>
@@ -2012,7 +3005,7 @@
         <w:t>1</w:t>
       </w:r>
       <w:r>
-        <w:t>8</w:t>
+        <w:t>9</w:t>
       </w:r>
       <w:r>
         <w:t xml:space="preserve">. </w:t>
@@ -2059,7 +3052,16 @@
         <w:t>v-for</w:t>
       </w:r>
       <w:r>
-        <w:t xml:space="preserve"> directive to render a list of items it will be useful to have a variable telling us the index of each element as we are using it.  The v-for directive has another form that will provide this index. This section will introduce you to this form of the </w:t>
+        <w:t xml:space="preserve"> directive to render a list of items it will be useful to have a variable telling us the index of each element as we are using it.  The </w:t>
+      </w:r>
+      <w:r>
+        <w:rPr>
+          <w:rFonts w:ascii="Courier" w:hAnsi="Courier"/>
+        </w:rPr>
+        <w:t>v-for</w:t>
+      </w:r>
+      <w:r>
+        <w:t xml:space="preserve"> directive has another form that will provide this index. This section will introduce you to this form of the </w:t>
       </w:r>
       <w:r>
         <w:rPr>
@@ -2074,10 +3076,7 @@
     <w:p/>
     <w:p>
       <w:r>
-        <w:t>1</w:t>
-      </w:r>
-      <w:r>
-        <w:t>9</w:t>
+        <w:t>20</w:t>
       </w:r>
       <w:r>
         <w:t xml:space="preserve">. </w:t>
@@ -2115,7 +3114,16 @@
       </w:r>
       <w:proofErr w:type="gramEnd"/>
       <w:r>
-        <w:t xml:space="preserve"> the one shown below.  You may need to adapt it depending upon what you called the array of names in your Vue instance.</w:t>
+        <w:t xml:space="preserve"> the one shown below.  You may need to adapt it depending upon what you called the array of names in your </w:t>
+      </w:r>
+      <w:r>
+        <w:rPr>
+          <w:rFonts w:ascii="Courier" w:hAnsi="Courier"/>
+        </w:rPr>
+        <w:t>Vue</w:t>
+      </w:r>
+      <w:r>
+        <w:t xml:space="preserve"> instance.</w:t>
       </w:r>
     </w:p>
     <w:p/>
@@ -2133,6 +3141,7 @@
           <w:sz w:val="22"/>
           <w:szCs w:val="22"/>
         </w:rPr>
+        <w:lastRenderedPageBreak/>
         <w:tab/>
       </w:r>
       <w:r>
@@ -2141,25 +3150,123 @@
           <w:sz w:val="22"/>
           <w:szCs w:val="22"/>
         </w:rPr>
-        <w:t>&lt;li v-for='(</w:t>
-      </w:r>
-      <w:proofErr w:type="gramStart"/>
+        <w:t>&lt;li v-for=</w:t>
+      </w:r>
       <w:r>
         <w:rPr>
           <w:rFonts w:ascii="Courier" w:hAnsi="Courier"/>
           <w:sz w:val="22"/>
           <w:szCs w:val="22"/>
         </w:rPr>
-        <w:t>name,index</w:t>
-      </w:r>
-      <w:proofErr w:type="gramEnd"/>
+        <w:t>"</w:t>
+      </w:r>
       <w:r>
         <w:rPr>
           <w:rFonts w:ascii="Courier" w:hAnsi="Courier"/>
           <w:sz w:val="22"/>
           <w:szCs w:val="22"/>
         </w:rPr>
-        <w:t>) in names'&gt;{{ name + ' (' + index + ')' }}</w:t>
+        <w:t>(</w:t>
+      </w:r>
+      <w:proofErr w:type="spellStart"/>
+      <w:proofErr w:type="gramStart"/>
+      <w:r>
+        <w:rPr>
+          <w:rFonts w:ascii="Courier" w:hAnsi="Courier"/>
+          <w:sz w:val="22"/>
+          <w:szCs w:val="22"/>
+        </w:rPr>
+        <w:t>name,index</w:t>
+      </w:r>
+      <w:proofErr w:type="spellEnd"/>
+      <w:proofErr w:type="gramEnd"/>
+      <w:r>
+        <w:rPr>
+          <w:rFonts w:ascii="Courier" w:hAnsi="Courier"/>
+          <w:sz w:val="22"/>
+          <w:szCs w:val="22"/>
+        </w:rPr>
+        <w:t>) in names</w:t>
+      </w:r>
+      <w:r>
+        <w:rPr>
+          <w:rFonts w:ascii="Courier" w:hAnsi="Courier"/>
+          <w:sz w:val="22"/>
+          <w:szCs w:val="22"/>
+        </w:rPr>
+        <w:t>"</w:t>
+      </w:r>
+      <w:r>
+        <w:rPr>
+          <w:rFonts w:ascii="Courier" w:hAnsi="Courier"/>
+          <w:sz w:val="22"/>
+          <w:szCs w:val="22"/>
+        </w:rPr>
+        <w:t xml:space="preserve">&gt;{{ name + </w:t>
+      </w:r>
+      <w:r>
+        <w:rPr>
+          <w:rFonts w:ascii="Courier" w:hAnsi="Courier"/>
+          <w:sz w:val="22"/>
+          <w:szCs w:val="22"/>
+        </w:rPr>
+        <w:t>"</w:t>
+      </w:r>
+      <w:r>
+        <w:rPr>
+          <w:rFonts w:ascii="Courier" w:hAnsi="Courier"/>
+          <w:sz w:val="22"/>
+          <w:szCs w:val="22"/>
+        </w:rPr>
+        <w:t xml:space="preserve"> (</w:t>
+      </w:r>
+      <w:r>
+        <w:rPr>
+          <w:rFonts w:ascii="Courier" w:hAnsi="Courier"/>
+          <w:sz w:val="22"/>
+          <w:szCs w:val="22"/>
+        </w:rPr>
+        <w:t>"</w:t>
+      </w:r>
+      <w:r>
+        <w:rPr>
+          <w:rFonts w:ascii="Courier" w:hAnsi="Courier"/>
+          <w:sz w:val="22"/>
+          <w:szCs w:val="22"/>
+        </w:rPr>
+        <w:t xml:space="preserve"> + index + </w:t>
+      </w:r>
+      <w:r>
+        <w:rPr>
+          <w:rFonts w:ascii="Courier" w:hAnsi="Courier"/>
+          <w:sz w:val="22"/>
+          <w:szCs w:val="22"/>
+        </w:rPr>
+        <w:t>"</w:t>
+      </w:r>
+      <w:r>
+        <w:rPr>
+          <w:rFonts w:ascii="Courier" w:hAnsi="Courier"/>
+          <w:sz w:val="22"/>
+          <w:szCs w:val="22"/>
+        </w:rPr>
+        <w:t>)</w:t>
+      </w:r>
+      <w:r>
+        <w:rPr>
+          <w:rFonts w:ascii="Courier" w:hAnsi="Courier"/>
+          <w:sz w:val="22"/>
+          <w:szCs w:val="22"/>
+        </w:rPr>
+        <w:t>"</w:t>
+      </w:r>
+      <w:r>
+        <w:rPr>
+          <w:rFonts w:ascii="Courier" w:hAnsi="Courier"/>
+          <w:sz w:val="22"/>
+          <w:szCs w:val="22"/>
+        </w:rPr>
+        <w:t xml:space="preserve"> }}</w:t>
       </w:r>
     </w:p>
     <w:p/>
@@ -2221,7 +3328,13 @@
         <w:t>index</w:t>
       </w:r>
       <w:r>
-        <w:t xml:space="preserve"> variable is a counter that starts at 0 for the first name and increasing by one as the </w:t>
+        <w:t xml:space="preserve"> variable is a counter that starts at 0 for the first name and increas</w:t>
+      </w:r>
+      <w:r>
+        <w:t>es</w:t>
+      </w:r>
+      <w:r>
+        <w:t xml:space="preserve"> by one as the </w:t>
       </w:r>
       <w:r>
         <w:rPr>
@@ -2236,23 +3349,25 @@
     <w:p/>
     <w:p>
       <w:r>
+        <w:t>2</w:t>
+      </w:r>
+      <w:r>
+        <w:t>1</w:t>
+      </w:r>
+      <w:r>
+        <w:t>. Think about what you would expect the list to look like when you reload the page based on the change you made in question #</w:t>
+      </w:r>
+      <w:r>
         <w:t>20</w:t>
       </w:r>
       <w:r>
-        <w:t>. Think about what you would expect the list to look like when you reload the page based on the change you made in question #1</w:t>
-      </w:r>
-      <w:r>
-        <w:t>9</w:t>
-      </w:r>
-      <w:r>
         <w:t xml:space="preserve">.  Then reload the page.  </w:t>
       </w:r>
-    </w:p>
-    <w:p/>
-    <w:p>
-      <w:r>
-        <w:tab/>
-        <w:t>a. Paste a screen shot of just the list of names below.</w:t>
+      <w:r>
+        <w:t>If the page looks as you expected, paste a screen shot of the list of names below.  Otherwise, debug your page until it looks as it should and then p</w:t>
+      </w:r>
+      <w:r>
+        <w:t>aste a screen shot of the list of names below.</w:t>
       </w:r>
     </w:p>
     <w:p/>
@@ -2268,26 +3383,6 @@
     </w:p>
     <w:p/>
     <w:p>
-      <w:pPr>
-        <w:ind w:left="360"/>
-      </w:pPr>
-      <w:r>
-        <w:t>b. Was the output what you expected? Briefly explain why it was or was not what you expected.</w:t>
-      </w:r>
-    </w:p>
-    <w:p/>
-    <w:p>
-      <w:pPr>
-        <w:pBdr>
-          <w:top w:val="thinThickThinSmallGap" w:sz="24" w:space="4" w:color="0070C0"/>
-          <w:left w:val="thinThickThinSmallGap" w:sz="24" w:space="4" w:color="0070C0"/>
-          <w:bottom w:val="thinThickThinSmallGap" w:sz="24" w:space="4" w:color="0070C0"/>
-          <w:right w:val="thinThickThinSmallGap" w:sz="24" w:space="4" w:color="0070C0"/>
-        </w:pBdr>
-      </w:pPr>
-    </w:p>
-    <w:p/>
-    <w:p>
       <w:r>
         <w:t xml:space="preserve">We can use the </w:t>
       </w:r>
@@ -2350,6 +3445,7 @@
       <w:r>
         <w:t xml:space="preserve"> in this case).  That can be very useful for creating additional HTML elements that know the index that they are associated with.  For example, the </w:t>
       </w:r>
+      <w:proofErr w:type="spellStart"/>
       <w:r>
         <w:rPr>
           <w:rFonts w:ascii="Courier" w:hAnsi="Courier"/>
@@ -2363,6 +3459,7 @@
         </w:rPr>
         <w:t>on:click</w:t>
       </w:r>
+      <w:proofErr w:type="spellEnd"/>
       <w:proofErr w:type="gramEnd"/>
       <w:r>
         <w:t xml:space="preserve"> (i.e. </w:t>
@@ -2420,25 +3517,81 @@
           <w:szCs w:val="22"/>
         </w:rPr>
         <w:tab/>
-        <w:t>&lt;button type='button' @click='</w:t>
-      </w:r>
-      <w:proofErr w:type="gramStart"/>
+        <w:t>&lt;button type=</w:t>
+      </w:r>
       <w:r>
         <w:rPr>
           <w:rFonts w:ascii="Courier" w:hAnsi="Courier"/>
           <w:sz w:val="22"/>
           <w:szCs w:val="22"/>
         </w:rPr>
-        <w:t>names.splice</w:t>
-      </w:r>
-      <w:proofErr w:type="gramEnd"/>
+        <w:t>"</w:t>
+      </w:r>
       <w:r>
         <w:rPr>
           <w:rFonts w:ascii="Courier" w:hAnsi="Courier"/>
           <w:sz w:val="22"/>
           <w:szCs w:val="22"/>
         </w:rPr>
-        <w:t>(index,1)'&gt;Delete&lt;/button&gt;</w:t>
+        <w:t>button</w:t>
+      </w:r>
+      <w:r>
+        <w:rPr>
+          <w:rFonts w:ascii="Courier" w:hAnsi="Courier"/>
+          <w:sz w:val="22"/>
+          <w:szCs w:val="22"/>
+        </w:rPr>
+        <w:t>"</w:t>
+      </w:r>
+      <w:r>
+        <w:rPr>
+          <w:rFonts w:ascii="Courier" w:hAnsi="Courier"/>
+          <w:sz w:val="22"/>
+          <w:szCs w:val="22"/>
+        </w:rPr>
+        <w:t xml:space="preserve"> @click=</w:t>
+      </w:r>
+      <w:r>
+        <w:rPr>
+          <w:rFonts w:ascii="Courier" w:hAnsi="Courier"/>
+          <w:sz w:val="22"/>
+          <w:szCs w:val="22"/>
+        </w:rPr>
+        <w:t>"</w:t>
+      </w:r>
+      <w:proofErr w:type="gramStart"/>
+      <w:r>
+        <w:rPr>
+          <w:rFonts w:ascii="Courier" w:hAnsi="Courier"/>
+          <w:sz w:val="22"/>
+          <w:szCs w:val="22"/>
+        </w:rPr>
+        <w:t>names.splice</w:t>
+      </w:r>
+      <w:proofErr w:type="gramEnd"/>
+      <w:r>
+        <w:rPr>
+          <w:rFonts w:ascii="Courier" w:hAnsi="Courier"/>
+          <w:sz w:val="22"/>
+          <w:szCs w:val="22"/>
+        </w:rPr>
+        <w:t>(index,1)</w:t>
+      </w:r>
+      <w:r>
+        <w:rPr>
+          <w:rFonts w:ascii="Courier" w:hAnsi="Courier"/>
+          <w:sz w:val="22"/>
+          <w:szCs w:val="22"/>
+        </w:rPr>
+        <w:t>"</w:t>
+      </w:r>
+      <w:r>
+        <w:rPr>
+          <w:rFonts w:ascii="Courier" w:hAnsi="Courier"/>
+          <w:sz w:val="22"/>
+          <w:szCs w:val="22"/>
+        </w:rPr>
+        <w:t>&gt;Delete&lt;/button&gt;</w:t>
       </w:r>
     </w:p>
     <w:p/>
@@ -2449,12 +3602,14 @@
       <w:r>
         <w:t xml:space="preserve"> MDN documentation for the JavaScript </w:t>
       </w:r>
+      <w:proofErr w:type="spellStart"/>
       <w:r>
         <w:rPr>
           <w:rFonts w:ascii="Courier" w:hAnsi="Courier"/>
         </w:rPr>
         <w:t>Array.splice</w:t>
       </w:r>
+      <w:proofErr w:type="spellEnd"/>
       <w:r>
         <w:t xml:space="preserve"> method</w:t>
       </w:r>
@@ -2476,12 +3631,14 @@
       <w:r>
         <w:t xml:space="preserve"> and </w:t>
       </w:r>
+      <w:proofErr w:type="spellStart"/>
       <w:r>
         <w:rPr>
           <w:rFonts w:ascii="Courier" w:hAnsi="Courier"/>
         </w:rPr>
         <w:t>deleteCount</w:t>
       </w:r>
+      <w:proofErr w:type="spellEnd"/>
       <w:r>
         <w:t xml:space="preserve"> parameters.</w:t>
       </w:r>
@@ -2512,13 +3669,34 @@
         <w:t>2</w:t>
       </w:r>
       <w:r>
-        <w:t>1</w:t>
+        <w:t>2</w:t>
       </w:r>
       <w:r>
         <w:t xml:space="preserve">. </w:t>
       </w:r>
       <w:r>
-        <w:t xml:space="preserve">Optional: </w:t>
+        <w:rPr>
+          <w:b/>
+          <w:bCs/>
+        </w:rPr>
+        <w:t>Optional</w:t>
+      </w:r>
+      <w:r>
+        <w:rPr>
+          <w:b/>
+          <w:bCs/>
+        </w:rPr>
+        <w:t xml:space="preserve"> Challenge</w:t>
+      </w:r>
+      <w:r>
+        <w:rPr>
+          <w:b/>
+          <w:bCs/>
+        </w:rPr>
+        <w:t>:</w:t>
+      </w:r>
+      <w:r>
+        <w:t xml:space="preserve"> </w:t>
       </w:r>
       <w:r>
         <w:t xml:space="preserve">Add the button tag above between the </w:t>
@@ -2568,8 +3746,23 @@
       <w:r>
         <w:t xml:space="preserve"> to match the name of the array that holds the names in your Vue instance.  </w:t>
       </w:r>
-      <w:r>
-        <w:t xml:space="preserve">Briefly explain what clicking the button does and the role that the </w:t>
+    </w:p>
+    <w:p/>
+    <w:p>
+      <w:r>
+        <w:t xml:space="preserve">Briefly explain </w:t>
+      </w:r>
+      <w:r>
+        <w:t>how</w:t>
+      </w:r>
+      <w:r>
+        <w:t xml:space="preserve"> clicking the button </w:t>
+      </w:r>
+      <w:r>
+        <w:t>deletes the name</w:t>
+      </w:r>
+      <w:r>
+        <w:t xml:space="preserve"> and the role that the </w:t>
       </w:r>
       <w:r>
         <w:rPr>
@@ -2694,6 +3887,7 @@
     <w:p/>
     <w:p>
       <w:r>
+        <w:lastRenderedPageBreak/>
         <w:t xml:space="preserve">The functions that we write </w:t>
       </w:r>
       <w:r>
@@ -2712,7 +3906,16 @@
         <w:t>methods</w:t>
       </w:r>
       <w:r>
-        <w:t xml:space="preserve"> object of the Vue instance</w:t>
+        <w:t xml:space="preserve"> object of the </w:t>
+      </w:r>
+      <w:r>
+        <w:rPr>
+          <w:rFonts w:ascii="Courier" w:hAnsi="Courier"/>
+        </w:rPr>
+        <w:t>Vue</w:t>
+      </w:r>
+      <w:r>
+        <w:t xml:space="preserve"> instance</w:t>
       </w:r>
       <w:r>
         <w:t>:</w:t>
@@ -2733,66 +3936,130 @@
           <w:sz w:val="22"/>
           <w:szCs w:val="22"/>
         </w:rPr>
-        <w:t xml:space="preserve">  deleteName: function(nameIndex) {</w:t>
-      </w:r>
-    </w:p>
-    <w:p>
-      <w:pPr>
+        <w:t xml:space="preserve">  </w:t>
+      </w:r>
+      <w:proofErr w:type="spellStart"/>
+      <w:r>
         <w:rPr>
           <w:rFonts w:ascii="Courier" w:hAnsi="Courier"/>
           <w:sz w:val="22"/>
           <w:szCs w:val="22"/>
         </w:rPr>
-      </w:pPr>
+        <w:t>deleteName</w:t>
+      </w:r>
+      <w:proofErr w:type="spellEnd"/>
       <w:r>
         <w:rPr>
           <w:rFonts w:ascii="Courier" w:hAnsi="Courier"/>
           <w:sz w:val="22"/>
           <w:szCs w:val="22"/>
         </w:rPr>
-        <w:t xml:space="preserve">  </w:t>
-      </w:r>
+        <w:t>: function(</w:t>
+      </w:r>
+      <w:proofErr w:type="spellStart"/>
       <w:r>
         <w:rPr>
           <w:rFonts w:ascii="Courier" w:hAnsi="Courier"/>
           <w:sz w:val="22"/>
           <w:szCs w:val="22"/>
         </w:rPr>
-        <w:t xml:space="preserve">  </w:t>
-      </w:r>
-      <w:proofErr w:type="gramStart"/>
+        <w:t>nameIndex</w:t>
+      </w:r>
+      <w:proofErr w:type="spellEnd"/>
       <w:r>
         <w:rPr>
           <w:rFonts w:ascii="Courier" w:hAnsi="Courier"/>
           <w:sz w:val="22"/>
           <w:szCs w:val="22"/>
         </w:rPr>
-        <w:t>this.names</w:t>
-      </w:r>
-      <w:proofErr w:type="gramEnd"/>
-      <w:r>
+        <w:t>) {</w:t>
+      </w:r>
+    </w:p>
+    <w:p>
+      <w:pPr>
         <w:rPr>
           <w:rFonts w:ascii="Courier" w:hAnsi="Courier"/>
           <w:sz w:val="22"/>
           <w:szCs w:val="22"/>
         </w:rPr>
-        <w:t>.splice(nameIndex, 1);</w:t>
-      </w:r>
-    </w:p>
-    <w:p>
-      <w:pPr>
+      </w:pPr>
+      <w:r>
         <w:rPr>
           <w:rFonts w:ascii="Courier" w:hAnsi="Courier"/>
           <w:sz w:val="22"/>
           <w:szCs w:val="22"/>
         </w:rPr>
-      </w:pPr>
+        <w:t xml:space="preserve">  </w:t>
+      </w:r>
       <w:r>
         <w:rPr>
           <w:rFonts w:ascii="Courier" w:hAnsi="Courier"/>
           <w:sz w:val="22"/>
           <w:szCs w:val="22"/>
         </w:rPr>
+        <w:t xml:space="preserve">  </w:t>
+      </w:r>
+      <w:proofErr w:type="spellStart"/>
+      <w:proofErr w:type="gramStart"/>
+      <w:r>
+        <w:rPr>
+          <w:rFonts w:ascii="Courier" w:hAnsi="Courier"/>
+          <w:sz w:val="22"/>
+          <w:szCs w:val="22"/>
+        </w:rPr>
+        <w:t>this.names</w:t>
+      </w:r>
+      <w:proofErr w:type="gramEnd"/>
+      <w:r>
+        <w:rPr>
+          <w:rFonts w:ascii="Courier" w:hAnsi="Courier"/>
+          <w:sz w:val="22"/>
+          <w:szCs w:val="22"/>
+        </w:rPr>
+        <w:t>.splice</w:t>
+      </w:r>
+      <w:proofErr w:type="spellEnd"/>
+      <w:r>
+        <w:rPr>
+          <w:rFonts w:ascii="Courier" w:hAnsi="Courier"/>
+          <w:sz w:val="22"/>
+          <w:szCs w:val="22"/>
+        </w:rPr>
+        <w:t>(</w:t>
+      </w:r>
+      <w:proofErr w:type="spellStart"/>
+      <w:r>
+        <w:rPr>
+          <w:rFonts w:ascii="Courier" w:hAnsi="Courier"/>
+          <w:sz w:val="22"/>
+          <w:szCs w:val="22"/>
+        </w:rPr>
+        <w:t>nameIndex</w:t>
+      </w:r>
+      <w:proofErr w:type="spellEnd"/>
+      <w:r>
+        <w:rPr>
+          <w:rFonts w:ascii="Courier" w:hAnsi="Courier"/>
+          <w:sz w:val="22"/>
+          <w:szCs w:val="22"/>
+        </w:rPr>
+        <w:t>, 1);</w:t>
+      </w:r>
+    </w:p>
+    <w:p>
+      <w:pPr>
+        <w:rPr>
+          <w:rFonts w:ascii="Courier" w:hAnsi="Courier"/>
+          <w:sz w:val="22"/>
+          <w:szCs w:val="22"/>
+        </w:rPr>
+      </w:pPr>
+      <w:r>
+        <w:rPr>
+          <w:rFonts w:ascii="Courier" w:hAnsi="Courier"/>
+          <w:sz w:val="22"/>
+          <w:szCs w:val="22"/>
+        </w:rPr>
         <w:t xml:space="preserve">  }</w:t>
       </w:r>
     </w:p>
@@ -2801,12 +4068,14 @@
       <w:r>
         <w:t xml:space="preserve">This function accepts one argument as the value for the </w:t>
       </w:r>
+      <w:proofErr w:type="spellStart"/>
       <w:r>
         <w:rPr>
           <w:rFonts w:ascii="Courier" w:hAnsi="Courier"/>
         </w:rPr>
         <w:t>nameIndex</w:t>
       </w:r>
+      <w:proofErr w:type="spellEnd"/>
       <w:r>
         <w:t xml:space="preserve"> parameter.  The value of that parameter is then used in the call to </w:t>
       </w:r>
@@ -2823,21 +4092,49 @@
     <w:p/>
     <w:p>
       <w:r>
-        <w:lastRenderedPageBreak/>
-        <w:t xml:space="preserve">22. </w:t>
-      </w:r>
-      <w:r>
-        <w:t xml:space="preserve">Optional: </w:t>
+        <w:t>2</w:t>
+      </w:r>
+      <w:r>
+        <w:t>3</w:t>
+      </w:r>
+      <w:r>
+        <w:t xml:space="preserve">. </w:t>
+      </w:r>
+      <w:r>
+        <w:rPr>
+          <w:b/>
+          <w:bCs/>
+        </w:rPr>
+        <w:t>Optional</w:t>
+      </w:r>
+      <w:r>
+        <w:rPr>
+          <w:b/>
+          <w:bCs/>
+        </w:rPr>
+        <w:t xml:space="preserve"> Challenge</w:t>
+      </w:r>
+      <w:r>
+        <w:rPr>
+          <w:b/>
+          <w:bCs/>
+        </w:rPr>
+        <w:t>:</w:t>
+      </w:r>
+      <w:r>
+        <w:t xml:space="preserve"> </w:t>
       </w:r>
       <w:r>
         <w:t xml:space="preserve">Add the </w:t>
       </w:r>
+      <w:proofErr w:type="spellStart"/>
       <w:r>
         <w:rPr>
           <w:rFonts w:ascii="Courier" w:hAnsi="Courier"/>
         </w:rPr>
         <w:t>deleteName</w:t>
       </w:r>
+      <w:proofErr w:type="spellEnd"/>
       <w:r>
         <w:t xml:space="preserve"> function above to the </w:t>
       </w:r>
@@ -2848,7 +4145,16 @@
         <w:t>methods</w:t>
       </w:r>
       <w:r>
-        <w:t xml:space="preserve"> object of the Vue instance in your </w:t>
+        <w:t xml:space="preserve"> object of the </w:t>
+      </w:r>
+      <w:r>
+        <w:rPr>
+          <w:rFonts w:ascii="Courier" w:hAnsi="Courier"/>
+        </w:rPr>
+        <w:t>Vue</w:t>
+      </w:r>
+      <w:r>
+        <w:t xml:space="preserve"> instance in your </w:t>
       </w:r>
       <w:r>
         <w:rPr>
@@ -2863,26 +4169,28 @@
         <w:t>.html</w:t>
       </w:r>
       <w:r>
-        <w:t xml:space="preserve"> page.</w:t>
-      </w:r>
-    </w:p>
-    <w:p/>
-    <w:p>
-      <w:r>
-        <w:t xml:space="preserve">23. </w:t>
-      </w:r>
-      <w:r>
-        <w:t xml:space="preserve">Optional: </w:t>
-      </w:r>
-      <w:r>
-        <w:t xml:space="preserve">Modify the button tag from question #21 so that it now calls your </w:t>
-      </w:r>
+        <w:t xml:space="preserve"> page</w:t>
+      </w:r>
+      <w:r>
+        <w:t>.  Then m</w:t>
+      </w:r>
+      <w:r>
+        <w:t>odify the button tag from question #2</w:t>
+      </w:r>
+      <w:r>
+        <w:t>2</w:t>
+      </w:r>
+      <w:r>
+        <w:t xml:space="preserve"> so that it now calls your </w:t>
+      </w:r>
+      <w:proofErr w:type="spellStart"/>
       <w:r>
         <w:rPr>
           <w:rFonts w:ascii="Courier" w:hAnsi="Courier"/>
         </w:rPr>
         <w:t>deleteName</w:t>
       </w:r>
+      <w:proofErr w:type="spellEnd"/>
       <w:r>
         <w:t xml:space="preserve"> function instead of using </w:t>
       </w:r>
@@ -2896,29 +4204,73 @@
         <w:t xml:space="preserve"> directly. </w:t>
       </w:r>
       <w:r>
-        <w:t xml:space="preserve"> Be sure the call to the </w:t>
-      </w:r>
+        <w:t xml:space="preserve"> </w:t>
+      </w:r>
+      <w:r>
+        <w:t>T</w:t>
+      </w:r>
+      <w:r>
+        <w:t xml:space="preserve">he </w:t>
+      </w:r>
+      <w:r>
+        <w:rPr>
+          <w:rFonts w:ascii="Courier" w:hAnsi="Courier"/>
+        </w:rPr>
+        <w:t>@click</w:t>
+      </w:r>
+      <w:r>
+        <w:t xml:space="preserve"> event</w:t>
+      </w:r>
+      <w:r>
+        <w:t xml:space="preserve"> hander in your button tag will now need to pass the index to the </w:t>
+      </w:r>
+      <w:proofErr w:type="spellStart"/>
       <w:r>
         <w:rPr>
           <w:rFonts w:ascii="Courier" w:hAnsi="Courier"/>
         </w:rPr>
         <w:t>deleteName</w:t>
       </w:r>
-      <w:r>
-        <w:t xml:space="preserve"> function in your button tag passes the index of the name to be deleted. </w:t>
+      <w:proofErr w:type="spellEnd"/>
+      <w:r>
+        <w:t xml:space="preserve"> function</w:t>
+      </w:r>
+      <w:r>
+        <w:t>.</w:t>
       </w:r>
       <w:r>
         <w:t xml:space="preserve"> </w:t>
       </w:r>
       <w:r>
-        <w:t xml:space="preserve">Test your delete button to be sure it </w:t>
+        <w:t>Test your delete button</w:t>
+      </w:r>
+      <w:r>
+        <w:t>s</w:t>
+      </w:r>
+      <w:r>
+        <w:t xml:space="preserve"> to be sure </w:t>
+      </w:r>
+      <w:r>
+        <w:t>they</w:t>
+      </w:r>
+      <w:r>
+        <w:t xml:space="preserve"> </w:t>
       </w:r>
       <w:r>
         <w:t xml:space="preserve">still </w:t>
       </w:r>
       <w:r>
-        <w:t xml:space="preserve">deletes the name next to it.  </w:t>
-      </w:r>
+        <w:t xml:space="preserve">delete the name next to </w:t>
+      </w:r>
+      <w:r>
+        <w:t>them</w:t>
+      </w:r>
+      <w:r>
+        <w:t xml:space="preserve">.  </w:t>
+      </w:r>
+    </w:p>
+    <w:p/>
+    <w:p>
       <w:r>
         <w:t xml:space="preserve">Paste the code for your </w:t>
       </w:r>
@@ -2935,16 +4287,27 @@
         <w:t>element</w:t>
       </w:r>
       <w:r>
-        <w:t xml:space="preserve"> that calls </w:t>
-      </w:r>
+        <w:t xml:space="preserve"> that calls</w:t>
+      </w:r>
+      <w:r>
+        <w:t xml:space="preserve"> the</w:t>
+      </w:r>
+      <w:r>
+        <w:t xml:space="preserve"> </w:t>
+      </w:r>
+      <w:proofErr w:type="spellStart"/>
       <w:r>
         <w:rPr>
           <w:rFonts w:ascii="Courier" w:hAnsi="Courier"/>
         </w:rPr>
         <w:t>deleteName</w:t>
       </w:r>
-      <w:r>
-        <w:t xml:space="preserve"> here.</w:t>
+      <w:proofErr w:type="spellEnd"/>
+      <w:r>
+        <w:t xml:space="preserve"> </w:t>
+      </w:r>
+      <w:r>
+        <w:t>function here.</w:t>
       </w:r>
     </w:p>
     <w:p/>
@@ -3009,7 +4372,19 @@
         <w:t xml:space="preserve"> table will</w:t>
       </w:r>
       <w:r>
-        <w:t xml:space="preserve"> look like the following:</w:t>
+        <w:t xml:space="preserve"> look like the </w:t>
+      </w:r>
+      <w:r>
+        <w:t>one below.</w:t>
+      </w:r>
+      <w:r>
+        <w:t xml:space="preserve"> </w:t>
+      </w:r>
+      <w:r>
+        <w:t>Note that the numbers start with 1</w:t>
+      </w:r>
+      <w:r>
+        <w:t>.</w:t>
       </w:r>
     </w:p>
     <w:p/>
@@ -3067,7 +4442,31 @@
     <w:p/>
     <w:p>
       <w:r>
-        <w:t xml:space="preserve">26. Optional: </w:t>
+        <w:t xml:space="preserve">26. </w:t>
+      </w:r>
+      <w:r>
+        <w:rPr>
+          <w:b/>
+          <w:bCs/>
+        </w:rPr>
+        <w:t>Optional</w:t>
+      </w:r>
+      <w:r>
+        <w:rPr>
+          <w:b/>
+          <w:bCs/>
+        </w:rPr>
+        <w:t xml:space="preserve"> Challenge</w:t>
+      </w:r>
+      <w:r>
+        <w:rPr>
+          <w:b/>
+          <w:bCs/>
+        </w:rPr>
+        <w:t>:</w:t>
+      </w:r>
+      <w:r>
+        <w:t xml:space="preserve"> </w:t>
       </w:r>
       <w:r>
         <w:t>Now, w</w:t>
@@ -3220,10 +4619,7 @@
         <w:t xml:space="preserve"> When the delete button in a row is clicked, that row should be removed from the table.  Hint: </w:t>
       </w:r>
       <w:r>
-        <w:t xml:space="preserve">Your code should </w:t>
-      </w:r>
-      <w:r>
-        <w:t>r</w:t>
+        <w:t>R</w:t>
       </w:r>
       <w:r>
         <w:t xml:space="preserve">emove </w:t>
@@ -3238,7 +4634,16 @@
         <w:t xml:space="preserve"> array in the</w:t>
       </w:r>
       <w:r>
-        <w:t xml:space="preserve"> Vue instance and let the data binding </w:t>
+        <w:t xml:space="preserve"> </w:t>
+      </w:r>
+      <w:r>
+        <w:rPr>
+          <w:rFonts w:ascii="Courier" w:hAnsi="Courier"/>
+        </w:rPr>
+        <w:t>Vue</w:t>
+      </w:r>
+      <w:r>
+        <w:t xml:space="preserve"> instance and let the data binding </w:t>
       </w:r>
       <w:r>
         <w:t>d</w:t>
@@ -3296,18 +4701,6 @@
     <w:p/>
     <w:p>
       <w:r>
-        <w:t>2</w:t>
-      </w:r>
-      <w:r>
-        <w:t>7</w:t>
-      </w:r>
-      <w:r>
-        <w:t xml:space="preserve">. </w:t>
-      </w:r>
-      <w:r>
-        <w:t xml:space="preserve">Optional: </w:t>
-      </w:r>
-      <w:r>
         <w:t>Commit your changes to your feature branch with a meaningful commit message and push it to your origin.</w:t>
       </w:r>
     </w:p>
@@ -3393,7 +4786,7 @@
         <w:t>2</w:t>
       </w:r>
       <w:r>
-        <w:t>8</w:t>
+        <w:t>7</w:t>
       </w:r>
       <w:r>
         <w:t xml:space="preserve">. Set the </w:t>
@@ -3490,10 +4883,16 @@
         <w:t>2</w:t>
       </w:r>
       <w:r>
-        <w:t>9</w:t>
-      </w:r>
-      <w:r>
-        <w:t xml:space="preserve">. Instead of having the list not appear at all (as it should have in #26), it would be better to display a message that there are no names yet.  Add </w:t>
+        <w:t>8</w:t>
+      </w:r>
+      <w:r>
+        <w:t>. Instead of having the list not appear at all (as it should have in #2</w:t>
+      </w:r>
+      <w:r>
+        <w:t>7</w:t>
+      </w:r>
+      <w:r>
+        <w:t xml:space="preserve">), it would be better to display a message that there are no names yet.  Add </w:t>
       </w:r>
       <w:proofErr w:type="gramStart"/>
       <w:r>
@@ -3577,7 +4976,7 @@
     <w:p/>
     <w:p>
       <w:r>
-        <w:t>30</w:t>
+        <w:t>29</w:t>
       </w:r>
       <w:r>
         <w:t xml:space="preserve">. </w:t>
@@ -3604,13 +5003,58 @@
         <w:t xml:space="preserve"> the page should not show the list of cards but should show the “Show Cards” button</w:t>
       </w:r>
       <w:r>
-        <w:t xml:space="preserve">.  When show cards is clicked the list of cards and the </w:t>
+        <w:t xml:space="preserve">.  When </w:t>
+      </w:r>
+      <w:r>
+        <w:t>the “S</w:t>
+      </w:r>
+      <w:r>
+        <w:t xml:space="preserve">how </w:t>
+      </w:r>
+      <w:r>
+        <w:t>C</w:t>
+      </w:r>
+      <w:r>
+        <w:t>ards</w:t>
+      </w:r>
+      <w:r>
+        <w:t>” button</w:t>
+      </w:r>
+      <w:r>
+        <w:t xml:space="preserve"> is clicked the list of cards and the </w:t>
       </w:r>
       <w:r>
         <w:t>“Hide Cards” button should be displayed</w:t>
       </w:r>
       <w:r>
-        <w:t xml:space="preserve"> and the “Show Cards” button should be hidden.  Hint: Add a state variable to your Vue instance and use it in the </w:t>
+        <w:t xml:space="preserve"> and the “Show Cards” button should be hidden. </w:t>
+      </w:r>
+      <w:r>
+        <w:t xml:space="preserve"> Similarly, when the “Hide Cards” button is clicked the list of cards and the “Hide Cards” button should be hidden and “Show Cards” button should be displayed.</w:t>
+      </w:r>
+      <w:r>
+        <w:t xml:space="preserve"> </w:t>
+      </w:r>
+    </w:p>
+    <w:p>
+      <w:pPr>
+        <w:pStyle w:val="ListParagraph"/>
+        <w:numPr>
+          <w:ilvl w:val="0"/>
+          <w:numId w:val="3"/>
+        </w:numPr>
+      </w:pPr>
+      <w:r>
+        <w:t xml:space="preserve">Hint: Add a state variable to your </w:t>
+      </w:r>
+      <w:r>
+        <w:rPr>
+          <w:rFonts w:ascii="Courier" w:hAnsi="Courier"/>
+        </w:rPr>
+        <w:t>Vue</w:t>
+      </w:r>
+      <w:r>
+        <w:t xml:space="preserve"> instance and use it in the </w:t>
       </w:r>
       <w:r>
         <w:rPr>
@@ -3640,7 +5084,31 @@
         <w:t xml:space="preserve"> directives.</w:t>
       </w:r>
       <w:r>
-        <w:t xml:space="preserve">  Hint2: Enclose your list in a </w:t>
+        <w:t xml:space="preserve">  </w:t>
+      </w:r>
+    </w:p>
+    <w:p>
+      <w:pPr>
+        <w:pStyle w:val="ListParagraph"/>
+        <w:numPr>
+          <w:ilvl w:val="0"/>
+          <w:numId w:val="3"/>
+        </w:numPr>
+      </w:pPr>
+      <w:r>
+        <w:lastRenderedPageBreak/>
+        <w:t xml:space="preserve">Hint2: Enclose </w:t>
+      </w:r>
+      <w:proofErr w:type="gramStart"/>
+      <w:r>
+        <w:t>all of</w:t>
+      </w:r>
+      <w:proofErr w:type="gramEnd"/>
+      <w:r>
+        <w:t xml:space="preserve"> the HTML for the list of cards </w:t>
+      </w:r>
+      <w:r>
+        <w:t xml:space="preserve">in a </w:t>
       </w:r>
       <w:r>
         <w:rPr>
@@ -3664,7 +5132,13 @@
         <w:t>.</w:t>
       </w:r>
       <w:r>
-        <w:t xml:space="preserve"> Give the HTML for </w:t>
+        <w:t xml:space="preserve"> </w:t>
+      </w:r>
+    </w:p>
+    <w:p/>
+    <w:p>
+      <w:r>
+        <w:t xml:space="preserve">Give the HTML for </w:t>
       </w:r>
       <w:r>
         <w:t>your</w:t>
@@ -3687,437 +5161,73 @@
     <w:p/>
     <w:p>
       <w:r>
-        <w:t>31</w:t>
+        <w:t>3</w:t>
+      </w:r>
+      <w:r>
+        <w:t>0</w:t>
       </w:r>
       <w:r>
         <w:t xml:space="preserve">. </w:t>
       </w:r>
       <w:r>
-        <w:t xml:space="preserve">Optional: Add a “Clear Names” button that </w:t>
+        <w:rPr>
+          <w:b/>
+          <w:bCs/>
+        </w:rPr>
+        <w:t>Optional</w:t>
+      </w:r>
+      <w:r>
+        <w:rPr>
+          <w:b/>
+          <w:bCs/>
+        </w:rPr>
+        <w:t xml:space="preserve"> Challenge</w:t>
+      </w:r>
+      <w:r>
+        <w:rPr>
+          <w:b/>
+          <w:bCs/>
+        </w:rPr>
+        <w:t>:</w:t>
+      </w:r>
+      <w:r>
+        <w:t xml:space="preserve"> Add a “Clear Names” button that </w:t>
       </w:r>
       <w:r>
         <w:t>appears</w:t>
       </w:r>
       <w:r>
-        <w:t xml:space="preserve"> when there are names in the list and is hidden when the names list is empty.  When clicked the list of names should be made empty.</w:t>
-      </w:r>
-    </w:p>
-    <w:p/>
-    <w:p>
-      <w:pPr>
-        <w:rPr>
-          <w:b/>
-          <w:bCs/>
-          <w:u w:val="single"/>
-        </w:rPr>
-      </w:pPr>
-      <w:r>
-        <w:rPr>
-          <w:b/>
-          <w:bCs/>
-          <w:u w:val="single"/>
-        </w:rPr>
-        <w:t xml:space="preserve">Adding to the Harvest Report </w:t>
-      </w:r>
-      <w:r>
-        <w:rPr>
-          <w:b/>
-          <w:bCs/>
-          <w:u w:val="single"/>
-        </w:rPr>
-        <w:t xml:space="preserve">- </w:t>
-      </w:r>
-      <w:r>
-        <w:rPr>
-          <w:b/>
-          <w:bCs/>
-          <w:u w:val="single"/>
-        </w:rPr>
-        <w:t>Spike 4</w:t>
-      </w:r>
-      <w:r>
-        <w:rPr>
-          <w:b/>
-          <w:bCs/>
-          <w:u w:val="single"/>
-        </w:rPr>
-        <w:t>:</w:t>
-      </w:r>
-    </w:p>
-    <w:p/>
-    <w:p>
-      <w:r>
-        <w:lastRenderedPageBreak/>
-        <w:t>3</w:t>
-      </w:r>
-      <w:r>
-        <w:t>2</w:t>
-      </w:r>
-      <w:r>
-        <w:t xml:space="preserve">. Modify your </w:t>
-      </w:r>
-      <w:r>
-        <w:rPr>
-          <w:rFonts w:ascii="Courier" w:hAnsi="Courier"/>
-        </w:rPr>
-        <w:t>vue2</w:t>
-      </w:r>
-      <w:r>
-        <w:rPr>
-          <w:rFonts w:ascii="Courier" w:hAnsi="Courier"/>
-        </w:rPr>
-        <w:t>.html</w:t>
-      </w:r>
-      <w:r>
-        <w:t xml:space="preserve"> file in FarmData2 so that </w:t>
-      </w:r>
-      <w:r>
-        <w:t>the table headings</w:t>
-      </w:r>
-      <w:r>
-        <w:t xml:space="preserve"> for the Harvest Report only appear </w:t>
-      </w:r>
-      <w:r>
-        <w:t>when there are harvest logs</w:t>
-      </w:r>
-      <w:r>
-        <w:t xml:space="preserve"> to be displayed.  If there are no harvest logs to be displayed, then a message should appear indicating</w:t>
-      </w:r>
-      <w:r>
-        <w:t xml:space="preserve"> that there are no matching records.</w:t>
-      </w:r>
-    </w:p>
-    <w:p/>
-    <w:p>
-      <w:r>
-        <w:t>3</w:t>
-      </w:r>
-      <w:r>
-        <w:t>3</w:t>
-      </w:r>
-      <w:r>
-        <w:t>. Commit your changes to your feature branch with a meaningful commit message and push it to your origin.</w:t>
-      </w:r>
-    </w:p>
-    <w:p/>
-    <w:p>
-      <w:r>
-        <w:t>3</w:t>
-      </w:r>
-      <w:r>
-        <w:t>4</w:t>
-      </w:r>
-      <w:r>
-        <w:t xml:space="preserve">. </w:t>
-      </w:r>
-      <w:r>
-        <w:t xml:space="preserve">Optional: </w:t>
-      </w:r>
-      <w:r>
-        <w:t>Modify your</w:t>
-      </w:r>
-      <w:r>
         <w:t xml:space="preserve"> </w:t>
       </w:r>
       <w:r>
-        <w:rPr>
-          <w:rFonts w:ascii="Courier" w:hAnsi="Courier"/>
-        </w:rPr>
-        <w:t>vue2.</w:t>
-      </w:r>
-      <w:r>
-        <w:rPr>
-          <w:rFonts w:ascii="Courier" w:hAnsi="Courier"/>
-        </w:rPr>
-        <w:t>html</w:t>
-      </w:r>
-      <w:r>
-        <w:t xml:space="preserve"> file in FarmData2 </w:t>
-      </w:r>
-      <w:r>
-        <w:t xml:space="preserve">so that </w:t>
-      </w:r>
-      <w:r>
-        <w:t xml:space="preserve">the </w:t>
-      </w:r>
-      <w:r>
-        <w:t xml:space="preserve">whole </w:t>
-      </w:r>
-      <w:r>
-        <w:t>section</w:t>
-      </w:r>
-      <w:r>
-        <w:t xml:space="preserve"> of the page showing the </w:t>
-      </w:r>
-      <w:r>
-        <w:t>Harvest R</w:t>
-      </w:r>
-      <w:r>
-        <w:t xml:space="preserve">eport only </w:t>
-      </w:r>
-      <w:r>
-        <w:t>appears</w:t>
-      </w:r>
-      <w:r>
-        <w:t xml:space="preserve"> after the </w:t>
-      </w:r>
-      <w:r>
-        <w:t>G</w:t>
-      </w:r>
-      <w:r>
-        <w:t xml:space="preserve">enerate </w:t>
-      </w:r>
-      <w:r>
-        <w:t>R</w:t>
-      </w:r>
-      <w:r>
-        <w:t xml:space="preserve">eport button is clicked. </w:t>
-      </w:r>
-      <w:r>
-        <w:t>The report section of the page should remain visible even if all of the rows of the table are deleted (</w:t>
-      </w:r>
-      <w:proofErr w:type="gramStart"/>
-      <w:r>
-        <w:t>i.e.</w:t>
-      </w:r>
-      <w:proofErr w:type="gramEnd"/>
-      <w:r>
-        <w:t xml:space="preserve"> once shown, the report will remain visible.)  Hint: </w:t>
-      </w:r>
-      <w:r>
-        <w:t xml:space="preserve">Enclose your entire report section in a </w:t>
-      </w:r>
-      <w:r>
-        <w:rPr>
-          <w:rFonts w:ascii="Courier" w:hAnsi="Courier"/>
-        </w:rPr>
-        <w:t>div</w:t>
-      </w:r>
-      <w:r>
-        <w:t xml:space="preserve"> and a</w:t>
-      </w:r>
-      <w:r>
-        <w:t xml:space="preserve">dd a </w:t>
-      </w:r>
-      <w:r>
-        <w:t xml:space="preserve">new </w:t>
-      </w:r>
-      <w:r>
-        <w:t>variable to your Vue instance</w:t>
-      </w:r>
-      <w:r>
-        <w:t>.</w:t>
-      </w:r>
-    </w:p>
-    <w:p/>
-    <w:p>
-      <w:r>
-        <w:t>3</w:t>
-      </w:r>
-      <w:r>
-        <w:t>5</w:t>
-      </w:r>
-      <w:r>
-        <w:t xml:space="preserve">. </w:t>
-      </w:r>
-      <w:r>
-        <w:t xml:space="preserve">Optional: </w:t>
-      </w:r>
-      <w:r>
-        <w:t>Commit your changes to your feature branch with a meaningful commit message and push it to your origin.</w:t>
-      </w:r>
-    </w:p>
-    <w:p/>
-    <w:p>
-      <w:r>
-        <w:t>3</w:t>
-      </w:r>
-      <w:r>
-        <w:t>6</w:t>
-      </w:r>
-      <w:r>
-        <w:t>. Optional:</w:t>
-      </w:r>
-      <w:r>
-        <w:t xml:space="preserve">  </w:t>
-      </w:r>
-      <w:r>
-        <w:t xml:space="preserve">Modify your </w:t>
-      </w:r>
-      <w:r>
-        <w:rPr>
-          <w:rFonts w:ascii="Courier" w:hAnsi="Courier"/>
-        </w:rPr>
-        <w:t>vue2</w:t>
-      </w:r>
-      <w:r>
-        <w:rPr>
-          <w:rFonts w:ascii="Courier" w:hAnsi="Courier"/>
-        </w:rPr>
-        <w:t>.html</w:t>
-      </w:r>
-      <w:r>
-        <w:t xml:space="preserve"> file in FarmData2 so that </w:t>
-      </w:r>
-      <w:r>
-        <w:t xml:space="preserve">the first click of the </w:t>
-      </w:r>
-      <w:r>
-        <w:t>Generate Report button</w:t>
-      </w:r>
-      <w:r>
-        <w:t xml:space="preserve"> just display</w:t>
-      </w:r>
-      <w:r>
-        <w:t>s</w:t>
-      </w:r>
-      <w:r>
-        <w:t xml:space="preserve"> the report</w:t>
-      </w:r>
-      <w:r>
-        <w:t xml:space="preserve"> but</w:t>
-      </w:r>
-      <w:r>
-        <w:t xml:space="preserve"> does</w:t>
-      </w:r>
-      <w:r>
-        <w:t xml:space="preserve"> not add any </w:t>
-      </w:r>
-      <w:r>
-        <w:t>harvest logs (</w:t>
-      </w:r>
-      <w:proofErr w:type="gramStart"/>
-      <w:r>
-        <w:t>i.e.</w:t>
-      </w:r>
-      <w:proofErr w:type="gramEnd"/>
-      <w:r>
-        <w:t xml:space="preserve"> the report should be empty when first displayed).  Each additional click should then add a</w:t>
-      </w:r>
-      <w:r>
-        <w:t>n additional</w:t>
-      </w:r>
-      <w:r>
-        <w:t xml:space="preserve"> harvest lo</w:t>
-      </w:r>
-      <w:r>
-        <w:t>g</w:t>
-      </w:r>
-      <w:r>
-        <w:t>.</w:t>
-      </w:r>
-    </w:p>
-    <w:p/>
-    <w:p>
-      <w:r>
-        <w:t>3</w:t>
-      </w:r>
-      <w:r>
-        <w:t>7</w:t>
-      </w:r>
-      <w:r>
-        <w:t xml:space="preserve">. </w:t>
-      </w:r>
-      <w:r>
-        <w:t xml:space="preserve">Optional: </w:t>
-      </w:r>
-      <w:r>
-        <w:t>Commit your changes to your feature branch with a meaningful commit message and push it to your origin.</w:t>
-      </w:r>
-    </w:p>
-    <w:p/>
-    <w:p>
-      <w:pPr>
-        <w:rPr>
-          <w:b/>
-          <w:bCs/>
-          <w:u w:val="single"/>
-        </w:rPr>
-      </w:pPr>
-      <w:r>
-        <w:rPr>
-          <w:b/>
-          <w:bCs/>
-          <w:u w:val="single"/>
-        </w:rPr>
-        <w:t>Attribute Bindings:</w:t>
-      </w:r>
-    </w:p>
-    <w:p/>
-    <w:p>
-      <w:pPr>
-        <w:rPr>
-          <w:b/>
-          <w:bCs/>
-          <w:u w:val="single"/>
-        </w:rPr>
-      </w:pPr>
-      <w:r>
-        <w:t xml:space="preserve">Find the </w:t>
-      </w:r>
-      <w:r>
-        <w:rPr>
-          <w:i/>
-          <w:iCs/>
-        </w:rPr>
-        <w:t>Attribute Bindings</w:t>
-      </w:r>
-      <w:r>
-        <w:rPr>
-          <w:i/>
-          <w:iCs/>
-        </w:rPr>
-        <w:t xml:space="preserve"> (1:41)</w:t>
-      </w:r>
-      <w:r>
-        <w:rPr>
-          <w:i/>
-          <w:iCs/>
-        </w:rPr>
-        <w:t xml:space="preserve"> </w:t>
-      </w:r>
-      <w:r>
-        <w:t xml:space="preserve">in the free </w:t>
-      </w:r>
-      <w:r>
-        <w:rPr>
-          <w:i/>
-          <w:iCs/>
-        </w:rPr>
-        <w:t>Vue.js Fundamentals</w:t>
-      </w:r>
-      <w:r>
-        <w:t xml:space="preserve"> course. </w:t>
-      </w:r>
-      <w:r>
-        <w:t xml:space="preserve">Watch that video and complete the activities below by continuing your </w:t>
-      </w:r>
-      <w:r>
-        <w:rPr>
-          <w:rFonts w:ascii="Courier" w:hAnsi="Courier"/>
-        </w:rPr>
-        <w:t>vuespike.html</w:t>
-      </w:r>
-      <w:r>
-        <w:rPr>
-          <w:rFonts w:cstheme="minorHAnsi"/>
-        </w:rPr>
-        <w:t>.</w:t>
-      </w:r>
-    </w:p>
-    <w:p/>
-    <w:p>
-      <w:r>
-        <w:t>3</w:t>
-      </w:r>
-      <w:r>
-        <w:t>8</w:t>
-      </w:r>
-      <w:r>
-        <w:t xml:space="preserve">. What Vue directive is used to bind an attribute of an HTML element to a data value in the Vue instance? </w:t>
-      </w:r>
-      <w:r>
-        <w:t>What is the shorthand for this directive?</w:t>
+        <w:t xml:space="preserve">only </w:t>
+      </w:r>
+      <w:r>
+        <w:t>when there are names in the list and is hidden when the names list is empty.  When clicked the list of names should be made empty</w:t>
+      </w:r>
+      <w:r>
+        <w:t xml:space="preserve"> (which </w:t>
+      </w:r>
+      <w:r>
+        <w:t>should</w:t>
+      </w:r>
+      <w:r>
+        <w:t xml:space="preserve"> also hide the </w:t>
+      </w:r>
+      <w:r>
+        <w:t xml:space="preserve">“Clear Names” </w:t>
+      </w:r>
+      <w:r>
+        <w:t>button).</w:t>
+      </w:r>
+    </w:p>
+    <w:p/>
+    <w:p>
+      <w:r>
+        <w:t>Give the HTML for your “</w:t>
+      </w:r>
+      <w:r>
+        <w:t>Clear Names” button tag here.</w:t>
       </w:r>
     </w:p>
     <w:p/>
@@ -4133,47 +5243,452 @@
     </w:p>
     <w:p/>
     <w:p>
+      <w:pPr>
+        <w:rPr>
+          <w:b/>
+          <w:bCs/>
+          <w:u w:val="single"/>
+        </w:rPr>
+      </w:pPr>
+      <w:r>
+        <w:rPr>
+          <w:b/>
+          <w:bCs/>
+          <w:u w:val="single"/>
+        </w:rPr>
+        <w:t xml:space="preserve">Adding to the Harvest Report </w:t>
+      </w:r>
+      <w:r>
+        <w:rPr>
+          <w:b/>
+          <w:bCs/>
+          <w:u w:val="single"/>
+        </w:rPr>
+        <w:t xml:space="preserve">- </w:t>
+      </w:r>
+      <w:r>
+        <w:rPr>
+          <w:b/>
+          <w:bCs/>
+          <w:u w:val="single"/>
+        </w:rPr>
+        <w:t>Spike 4</w:t>
+      </w:r>
+      <w:r>
+        <w:rPr>
+          <w:b/>
+          <w:bCs/>
+          <w:u w:val="single"/>
+        </w:rPr>
+        <w:t>:</w:t>
+      </w:r>
+    </w:p>
+    <w:p/>
+    <w:p>
       <w:r>
         <w:t>3</w:t>
       </w:r>
       <w:r>
-        <w:t>9</w:t>
+        <w:t>1</w:t>
+      </w:r>
+      <w:r>
+        <w:t xml:space="preserve">. Modify your </w:t>
+      </w:r>
+      <w:r>
+        <w:rPr>
+          <w:rFonts w:ascii="Courier" w:hAnsi="Courier"/>
+        </w:rPr>
+        <w:t>vue2</w:t>
+      </w:r>
+      <w:r>
+        <w:rPr>
+          <w:rFonts w:ascii="Courier" w:hAnsi="Courier"/>
+        </w:rPr>
+        <w:t>.html</w:t>
+      </w:r>
+      <w:r>
+        <w:t xml:space="preserve"> file in FarmData2 so that </w:t>
+      </w:r>
+      <w:r>
+        <w:t>the table headings</w:t>
+      </w:r>
+      <w:r>
+        <w:t xml:space="preserve"> for the Harvest Report only appear </w:t>
+      </w:r>
+      <w:r>
+        <w:t>when there are harvest logs</w:t>
+      </w:r>
+      <w:r>
+        <w:t xml:space="preserve"> to be displayed.  If there are no harvest logs to be displayed, then a message should appear indicating</w:t>
+      </w:r>
+      <w:r>
+        <w:t xml:space="preserve"> that there are no matching records.</w:t>
+      </w:r>
+    </w:p>
+    <w:p/>
+    <w:p>
+      <w:r>
+        <w:t>3</w:t>
+      </w:r>
+      <w:r>
+        <w:t>2</w:t>
+      </w:r>
+      <w:r>
+        <w:t>. Commit your changes to your feature branch with a meaningful commit message and push it to your origin.</w:t>
+      </w:r>
+    </w:p>
+    <w:p/>
+    <w:p>
+      <w:r>
+        <w:t>3</w:t>
+      </w:r>
+      <w:r>
+        <w:t>3</w:t>
       </w:r>
       <w:r>
         <w:t xml:space="preserve">. </w:t>
       </w:r>
       <w:r>
-        <w:t>Modify</w:t>
-      </w:r>
-      <w:r>
-        <w:t xml:space="preserve"> the </w:t>
-      </w:r>
-      <w:r>
-        <w:t>A</w:t>
-      </w:r>
-      <w:r>
-        <w:t xml:space="preserve">dd </w:t>
-      </w:r>
-      <w:r>
-        <w:t>N</w:t>
-      </w:r>
-      <w:r>
-        <w:t xml:space="preserve">ame button </w:t>
-      </w:r>
-      <w:r>
-        <w:t>so that it is</w:t>
-      </w:r>
-      <w:r>
-        <w:t xml:space="preserve"> disabled until something is typed in the </w:t>
-      </w:r>
-      <w:r>
-        <w:t>text</w:t>
-      </w:r>
-      <w:r>
-        <w:t xml:space="preserve"> field. </w:t>
-      </w:r>
-      <w:r>
-        <w:t>Give the HTML for your updated button tag here.</w:t>
+        <w:rPr>
+          <w:b/>
+          <w:bCs/>
+        </w:rPr>
+        <w:t>Optional</w:t>
+      </w:r>
+      <w:r>
+        <w:rPr>
+          <w:b/>
+          <w:bCs/>
+        </w:rPr>
+        <w:t xml:space="preserve"> Challenge</w:t>
+      </w:r>
+      <w:r>
+        <w:rPr>
+          <w:b/>
+          <w:bCs/>
+        </w:rPr>
+        <w:t>:</w:t>
+      </w:r>
+      <w:r>
+        <w:t xml:space="preserve"> </w:t>
+      </w:r>
+      <w:r>
+        <w:t>Modify your</w:t>
+      </w:r>
+      <w:r>
+        <w:t xml:space="preserve"> </w:t>
+      </w:r>
+      <w:r>
+        <w:rPr>
+          <w:rFonts w:ascii="Courier" w:hAnsi="Courier"/>
+        </w:rPr>
+        <w:t>vue2.</w:t>
+      </w:r>
+      <w:r>
+        <w:rPr>
+          <w:rFonts w:ascii="Courier" w:hAnsi="Courier"/>
+        </w:rPr>
+        <w:t>html</w:t>
+      </w:r>
+      <w:r>
+        <w:t xml:space="preserve"> file in FarmData2 </w:t>
+      </w:r>
+      <w:r>
+        <w:t xml:space="preserve">so that </w:t>
+      </w:r>
+      <w:r>
+        <w:t xml:space="preserve">the </w:t>
+      </w:r>
+      <w:r>
+        <w:t xml:space="preserve">whole </w:t>
+      </w:r>
+      <w:r>
+        <w:t>section</w:t>
+      </w:r>
+      <w:r>
+        <w:t xml:space="preserve"> of the page showing the </w:t>
+      </w:r>
+      <w:r>
+        <w:t>Harvest R</w:t>
+      </w:r>
+      <w:r>
+        <w:t xml:space="preserve">eport only </w:t>
+      </w:r>
+      <w:r>
+        <w:t>appears</w:t>
+      </w:r>
+      <w:r>
+        <w:t xml:space="preserve"> after the </w:t>
+      </w:r>
+      <w:r>
+        <w:t>G</w:t>
+      </w:r>
+      <w:r>
+        <w:t xml:space="preserve">enerate </w:t>
+      </w:r>
+      <w:r>
+        <w:t>R</w:t>
+      </w:r>
+      <w:r>
+        <w:t xml:space="preserve">eport button is clicked. </w:t>
+      </w:r>
+      <w:r>
+        <w:t>The report section of the page should remain visible even if all of the rows of the table are deleted (</w:t>
+      </w:r>
+      <w:proofErr w:type="gramStart"/>
+      <w:r>
+        <w:t>i.e.</w:t>
+      </w:r>
+      <w:proofErr w:type="gramEnd"/>
+      <w:r>
+        <w:t xml:space="preserve"> once shown, the report will remain visible.)  </w:t>
+      </w:r>
+    </w:p>
+    <w:p>
+      <w:pPr>
+        <w:pStyle w:val="ListParagraph"/>
+        <w:numPr>
+          <w:ilvl w:val="0"/>
+          <w:numId w:val="5"/>
+        </w:numPr>
+      </w:pPr>
+      <w:r>
+        <w:t xml:space="preserve">Hint: </w:t>
+      </w:r>
+      <w:r>
+        <w:t xml:space="preserve">Enclose your entire report section in a </w:t>
+      </w:r>
+      <w:r>
+        <w:rPr>
+          <w:rFonts w:ascii="Courier" w:hAnsi="Courier"/>
+        </w:rPr>
+        <w:t>div</w:t>
+      </w:r>
+      <w:r>
+        <w:t xml:space="preserve"> and a</w:t>
+      </w:r>
+      <w:r>
+        <w:t xml:space="preserve">dd a </w:t>
+      </w:r>
+      <w:r>
+        <w:t xml:space="preserve">new </w:t>
+      </w:r>
+      <w:r>
+        <w:t>variable to your Vue instance</w:t>
+      </w:r>
+      <w:r>
+        <w:t>.</w:t>
+      </w:r>
+    </w:p>
+    <w:p/>
+    <w:p>
+      <w:r>
+        <w:t>Commit your changes to your feature branch with a meaningful commit message and push it to your origin.</w:t>
+      </w:r>
+    </w:p>
+    <w:p/>
+    <w:p>
+      <w:r>
+        <w:t>3</w:t>
+      </w:r>
+      <w:r>
+        <w:t>4</w:t>
+      </w:r>
+      <w:r>
+        <w:t xml:space="preserve">. </w:t>
+      </w:r>
+      <w:r>
+        <w:rPr>
+          <w:b/>
+          <w:bCs/>
+        </w:rPr>
+        <w:t>Optional</w:t>
+      </w:r>
+      <w:r>
+        <w:rPr>
+          <w:b/>
+          <w:bCs/>
+        </w:rPr>
+        <w:t xml:space="preserve"> Challe</w:t>
+      </w:r>
+      <w:r>
+        <w:rPr>
+          <w:b/>
+          <w:bCs/>
+        </w:rPr>
+        <w:t>nge</w:t>
+      </w:r>
+      <w:r>
+        <w:t>:</w:t>
+      </w:r>
+      <w:r>
+        <w:t xml:space="preserve">  </w:t>
+      </w:r>
+      <w:r>
+        <w:t xml:space="preserve">Modify your </w:t>
+      </w:r>
+      <w:r>
+        <w:rPr>
+          <w:rFonts w:ascii="Courier" w:hAnsi="Courier"/>
+        </w:rPr>
+        <w:t>vue2</w:t>
+      </w:r>
+      <w:r>
+        <w:rPr>
+          <w:rFonts w:ascii="Courier" w:hAnsi="Courier"/>
+        </w:rPr>
+        <w:t>.html</w:t>
+      </w:r>
+      <w:r>
+        <w:t xml:space="preserve"> file in FarmData2 so that </w:t>
+      </w:r>
+      <w:r>
+        <w:t xml:space="preserve">the first click of the </w:t>
+      </w:r>
+      <w:r>
+        <w:t>Generate Report button</w:t>
+      </w:r>
+      <w:r>
+        <w:t xml:space="preserve"> just display</w:t>
+      </w:r>
+      <w:r>
+        <w:t>s</w:t>
+      </w:r>
+      <w:r>
+        <w:t xml:space="preserve"> the report</w:t>
+      </w:r>
+      <w:r>
+        <w:t xml:space="preserve"> but</w:t>
+      </w:r>
+      <w:r>
+        <w:t xml:space="preserve"> does</w:t>
+      </w:r>
+      <w:r>
+        <w:t xml:space="preserve"> not add any </w:t>
+      </w:r>
+      <w:r>
+        <w:t>harvest logs (</w:t>
+      </w:r>
+      <w:proofErr w:type="gramStart"/>
+      <w:r>
+        <w:t>i.e.</w:t>
+      </w:r>
+      <w:proofErr w:type="gramEnd"/>
+      <w:r>
+        <w:t xml:space="preserve"> the report should be empty when first displayed).  Each additional click should then add a</w:t>
+      </w:r>
+      <w:r>
+        <w:t>n additional</w:t>
+      </w:r>
+      <w:r>
+        <w:t xml:space="preserve"> harvest lo</w:t>
+      </w:r>
+      <w:r>
+        <w:t>g</w:t>
+      </w:r>
+      <w:r>
+        <w:t>.</w:t>
+      </w:r>
+    </w:p>
+    <w:p/>
+    <w:p>
+      <w:r>
+        <w:t>Commit your changes to your feature branch with a meaningful commit message and push it to your origin.</w:t>
+      </w:r>
+    </w:p>
+    <w:p/>
+    <w:p>
+      <w:pPr>
+        <w:rPr>
+          <w:b/>
+          <w:bCs/>
+          <w:u w:val="single"/>
+        </w:rPr>
+      </w:pPr>
+      <w:r>
+        <w:rPr>
+          <w:b/>
+          <w:bCs/>
+          <w:u w:val="single"/>
+        </w:rPr>
+        <w:t>Attribute Bindings:</w:t>
+      </w:r>
+    </w:p>
+    <w:p/>
+    <w:p>
+      <w:pPr>
+        <w:rPr>
+          <w:b/>
+          <w:bCs/>
+          <w:u w:val="single"/>
+        </w:rPr>
+      </w:pPr>
+      <w:r>
+        <w:t xml:space="preserve">Find the </w:t>
+      </w:r>
+      <w:r>
+        <w:rPr>
+          <w:i/>
+          <w:iCs/>
+        </w:rPr>
+        <w:t>Attribute Bindings</w:t>
+      </w:r>
+      <w:r>
+        <w:rPr>
+          <w:i/>
+          <w:iCs/>
+        </w:rPr>
+        <w:t xml:space="preserve"> (1:41)</w:t>
+      </w:r>
+      <w:r>
+        <w:rPr>
+          <w:i/>
+          <w:iCs/>
+        </w:rPr>
+        <w:t xml:space="preserve"> </w:t>
+      </w:r>
+      <w:r>
+        <w:t xml:space="preserve">in the free </w:t>
+      </w:r>
+      <w:r>
+        <w:rPr>
+          <w:i/>
+          <w:iCs/>
+        </w:rPr>
+        <w:t>Vue.js Fundamentals</w:t>
+      </w:r>
+      <w:r>
+        <w:t xml:space="preserve"> course. </w:t>
+      </w:r>
+      <w:r>
+        <w:t xml:space="preserve">Watch that video and complete the activities below by continuing your </w:t>
+      </w:r>
+      <w:r>
+        <w:rPr>
+          <w:rFonts w:ascii="Courier" w:hAnsi="Courier"/>
+        </w:rPr>
+        <w:t>vuespike.html</w:t>
+      </w:r>
+      <w:r>
+        <w:rPr>
+          <w:rFonts w:cstheme="minorHAnsi"/>
+        </w:rPr>
+        <w:t>.</w:t>
+      </w:r>
+    </w:p>
+    <w:p/>
+    <w:p>
+      <w:r>
+        <w:t>3</w:t>
+      </w:r>
+      <w:r>
+        <w:t>5</w:t>
+      </w:r>
+      <w:r>
+        <w:t xml:space="preserve">. What Vue directive is used to bind an attribute of an HTML element to a data value in the Vue instance? </w:t>
+      </w:r>
+      <w:r>
+        <w:t>What is the shorthand for this directive?</w:t>
       </w:r>
     </w:p>
     <w:p/>
@@ -4190,175 +5705,385 @@
     <w:p/>
     <w:p>
       <w:r>
-        <w:t>40</w:t>
-      </w:r>
-      <w:r>
-        <w:t>. Optional: The Clear Names button you added earlier (if you did that option</w:t>
+        <w:t>3</w:t>
+      </w:r>
+      <w:r>
+        <w:t>6</w:t>
+      </w:r>
+      <w:r>
+        <w:t xml:space="preserve">. </w:t>
+      </w:r>
+      <w:r>
+        <w:t>Modify</w:t>
+      </w:r>
+      <w:r>
+        <w:t xml:space="preserve"> the </w:t>
+      </w:r>
+      <w:r>
+        <w:t>“</w:t>
+      </w:r>
+      <w:r>
+        <w:t>A</w:t>
+      </w:r>
+      <w:r>
+        <w:t xml:space="preserve">dd </w:t>
+      </w:r>
+      <w:r>
+        <w:t>N</w:t>
+      </w:r>
+      <w:r>
+        <w:t>ame</w:t>
+      </w:r>
+      <w:r>
+        <w:t>”</w:t>
+      </w:r>
+      <w:r>
+        <w:t xml:space="preserve"> button</w:t>
+      </w:r>
+      <w:r>
+        <w:t xml:space="preserve"> in your </w:t>
+      </w:r>
+      <w:r>
+        <w:rPr>
+          <w:rFonts w:ascii="Courier" w:hAnsi="Courier"/>
+        </w:rPr>
+        <w:t>vuespike.html</w:t>
+      </w:r>
+      <w:r>
+        <w:t xml:space="preserve"> file</w:t>
+      </w:r>
+      <w:r>
+        <w:t xml:space="preserve"> </w:t>
+      </w:r>
+      <w:r>
+        <w:t>so that it is</w:t>
+      </w:r>
+      <w:r>
+        <w:t xml:space="preserve"> disabled until something is typed in the </w:t>
+      </w:r>
+      <w:r>
+        <w:t>text</w:t>
+      </w:r>
+      <w:r>
+        <w:t xml:space="preserve"> field. </w:t>
+      </w:r>
+      <w:r>
+        <w:t>Give the HTML for your updated button tag here.</w:t>
+      </w:r>
+    </w:p>
+    <w:p/>
+    <w:p>
+      <w:pPr>
+        <w:pBdr>
+          <w:top w:val="thinThickThinSmallGap" w:sz="24" w:space="4" w:color="0070C0"/>
+          <w:left w:val="thinThickThinSmallGap" w:sz="24" w:space="4" w:color="0070C0"/>
+          <w:bottom w:val="thinThickThinSmallGap" w:sz="24" w:space="4" w:color="0070C0"/>
+          <w:right w:val="thinThickThinSmallGap" w:sz="24" w:space="4" w:color="0070C0"/>
+        </w:pBdr>
+      </w:pPr>
+    </w:p>
+    <w:p/>
+    <w:p>
+      <w:r>
+        <w:t>37</w:t>
+      </w:r>
+      <w:r>
+        <w:t xml:space="preserve">. </w:t>
+      </w:r>
+      <w:r>
+        <w:rPr>
+          <w:b/>
+          <w:bCs/>
+        </w:rPr>
+        <w:t>Optional</w:t>
+      </w:r>
+      <w:r>
+        <w:rPr>
+          <w:b/>
+          <w:bCs/>
+        </w:rPr>
+        <w:t xml:space="preserve"> Challenge</w:t>
+      </w:r>
+      <w:r>
+        <w:rPr>
+          <w:b/>
+          <w:bCs/>
+        </w:rPr>
+        <w:t>:</w:t>
+      </w:r>
+      <w:r>
+        <w:t xml:space="preserve"> The </w:t>
+      </w:r>
+      <w:r>
+        <w:t>“</w:t>
+      </w:r>
+      <w:r>
+        <w:t>Clear Names</w:t>
+      </w:r>
+      <w:r>
+        <w:t>”</w:t>
+      </w:r>
+      <w:r>
+        <w:t xml:space="preserve"> button you added earlier (if you did that option</w:t>
       </w:r>
       <w:r>
         <w:t>al</w:t>
       </w:r>
       <w:r>
-        <w:t xml:space="preserve"> part) appearing and disappearing when the list changes is a little distracting and not the best UI/UX </w:t>
-      </w:r>
+        <w:t xml:space="preserve"> part) appearing and disappearing when the list changes is a little distracting and </w:t>
+      </w:r>
+      <w:r>
+        <w:t xml:space="preserve">is </w:t>
+      </w:r>
+      <w:r>
+        <w:t xml:space="preserve">not the best UI/UX design.  Instead, modify the </w:t>
+      </w:r>
+      <w:r>
+        <w:t>“</w:t>
+      </w:r>
+      <w:r>
+        <w:t>Clear Names</w:t>
+      </w:r>
+      <w:r>
+        <w:t>”</w:t>
+      </w:r>
+      <w:r>
+        <w:t xml:space="preserve"> button so that it </w:t>
+      </w:r>
+      <w:r>
+        <w:t xml:space="preserve">is always visible, but </w:t>
+      </w:r>
+      <w:r>
+        <w:t>is disabled when the list is empty and enabled when ther</w:t>
+      </w:r>
+      <w:r>
+        <w:t>e</w:t>
+      </w:r>
+      <w:r>
+        <w:t xml:space="preserve"> are names in the list.</w:t>
+      </w:r>
+    </w:p>
+    <w:p/>
+    <w:p>
+      <w:pPr>
+        <w:rPr>
+          <w:b/>
+          <w:bCs/>
+          <w:u w:val="single"/>
+        </w:rPr>
+      </w:pPr>
+      <w:r>
+        <w:rPr>
+          <w:b/>
+          <w:bCs/>
+          <w:u w:val="single"/>
+        </w:rPr>
+        <w:t xml:space="preserve">Adding to the Harvest Report </w:t>
+      </w:r>
+      <w:r>
+        <w:rPr>
+          <w:b/>
+          <w:bCs/>
+          <w:u w:val="single"/>
+        </w:rPr>
+        <w:t xml:space="preserve">- </w:t>
+      </w:r>
+      <w:r>
+        <w:rPr>
+          <w:b/>
+          <w:bCs/>
+          <w:u w:val="single"/>
+        </w:rPr>
+        <w:t>Spike 5</w:t>
+      </w:r>
+      <w:r>
+        <w:rPr>
+          <w:b/>
+          <w:bCs/>
+          <w:u w:val="single"/>
+        </w:rPr>
+        <w:t>:</w:t>
+      </w:r>
+    </w:p>
+    <w:p/>
+    <w:p>
+      <w:r>
+        <w:t>You may have noticed that when working with the start and end dates for the Harvest Report it is possible to set a start date that comes after the end date or vice versa.  This of course would result in an empty report.  So</w:t>
+      </w:r>
+      <w:r>
+        <w:t>,</w:t>
+      </w:r>
+      <w:r>
+        <w:t xml:space="preserve"> it would be better UI/UX design if it were not possible to choose a start date that comes after the end date or an end date that comes after the start date.</w:t>
+      </w:r>
+      <w:r>
+        <w:t xml:space="preserve"> Because </w:t>
+      </w:r>
+      <w:r>
+        <w:t xml:space="preserve">the </w:t>
+      </w:r>
+      <w:r>
+        <w:rPr>
+          <w:rFonts w:ascii="Courier" w:hAnsi="Courier"/>
+        </w:rPr>
+        <w:t>v-bind</w:t>
+      </w:r>
+      <w:r>
+        <w:t xml:space="preserve"> </w:t>
+      </w:r>
+      <w:r>
+        <w:t>(</w:t>
+      </w:r>
+      <w:proofErr w:type="gramStart"/>
+      <w:r>
+        <w:t xml:space="preserve">i.e. </w:t>
+      </w:r>
+      <w:r>
+        <w:rPr>
+          <w:rFonts w:ascii="Courier" w:hAnsi="Courier"/>
+        </w:rPr>
+        <w:t>:</w:t>
+      </w:r>
+      <w:proofErr w:type="gramEnd"/>
+      <w:r>
+        <w:t xml:space="preserve"> ) </w:t>
+      </w:r>
+      <w:r>
+        <w:t>Vue directive can be used with any HTML element attribute</w:t>
+      </w:r>
+      <w:r>
+        <w:t>, it can help us with this.</w:t>
+      </w:r>
+    </w:p>
+    <w:p/>
+    <w:p>
+      <w:r>
+        <w:t>38</w:t>
+      </w:r>
+      <w:r>
+        <w:t xml:space="preserve">. </w:t>
+      </w:r>
+      <w:r>
+        <w:t xml:space="preserve">Modify your </w:t>
+      </w:r>
+      <w:r>
+        <w:rPr>
+          <w:rFonts w:ascii="Courier" w:hAnsi="Courier"/>
+        </w:rPr>
+        <w:t>vue2</w:t>
+      </w:r>
+      <w:r>
+        <w:rPr>
+          <w:rFonts w:ascii="Courier" w:hAnsi="Courier"/>
+        </w:rPr>
+        <w:t>.html</w:t>
+      </w:r>
+      <w:r>
+        <w:t xml:space="preserve"> page so that the start date cannot be set to</w:t>
+      </w:r>
+      <w:r>
+        <w:t xml:space="preserve"> any date</w:t>
+      </w:r>
+      <w:r>
+        <w:t xml:space="preserve"> after the end date and that the end date cannot be set to be set to</w:t>
+      </w:r>
+      <w:r>
+        <w:t xml:space="preserve"> any date</w:t>
+      </w:r>
+      <w:r>
+        <w:t xml:space="preserve"> before the start date.</w:t>
+      </w:r>
+      <w:r>
+        <w:t xml:space="preserve">  </w:t>
+      </w:r>
+    </w:p>
+    <w:p>
+      <w:pPr>
+        <w:pStyle w:val="ListParagraph"/>
+        <w:numPr>
+          <w:ilvl w:val="0"/>
+          <w:numId w:val="5"/>
+        </w:numPr>
+      </w:pPr>
+      <w:r>
+        <w:t xml:space="preserve">Hint: Bind the appropriate </w:t>
+      </w:r>
+      <w:r>
+        <w:rPr>
+          <w:rFonts w:ascii="Courier" w:hAnsi="Courier"/>
+        </w:rPr>
+        <w:t>min</w:t>
+      </w:r>
+      <w:r>
+        <w:t xml:space="preserve"> and </w:t>
+      </w:r>
+      <w:r>
+        <w:rPr>
+          <w:rFonts w:ascii="Courier" w:hAnsi="Courier"/>
+        </w:rPr>
+        <w:t>max</w:t>
+      </w:r>
+      <w:r>
+        <w:t xml:space="preserve"> properties of the date elements</w:t>
+      </w:r>
+      <w:r>
+        <w:t xml:space="preserve"> to the start or end date in the </w:t>
+      </w:r>
+      <w:r>
+        <w:rPr>
+          <w:rFonts w:ascii="Courier" w:hAnsi="Courier"/>
+        </w:rPr>
+        <w:t>data</w:t>
+      </w:r>
+      <w:r>
+        <w:t xml:space="preserve"> property of your </w:t>
+      </w:r>
+      <w:r>
+        <w:rPr>
+          <w:rFonts w:ascii="Courier" w:hAnsi="Courier"/>
+        </w:rPr>
+        <w:t>Vue</w:t>
+      </w:r>
+      <w:r>
+        <w:t xml:space="preserve"> instance</w:t>
+      </w:r>
+      <w:r>
+        <w:t>.</w:t>
+      </w:r>
+    </w:p>
+    <w:p>
+      <w:pPr>
+        <w:pStyle w:val="ListParagraph"/>
+      </w:pPr>
+    </w:p>
+    <w:p>
+      <w:r>
+        <w:t>When this is working the date elements should not allow you to select a start date that comes after the end date or an end date that comes before the start date.</w:t>
+      </w:r>
+    </w:p>
+    <w:p/>
+    <w:p>
+      <w:r>
+        <w:t>39</w:t>
+      </w:r>
+      <w:r>
+        <w:t xml:space="preserve">. </w:t>
+      </w:r>
+      <w:r>
+        <w:t>Commit your changes to your feature branch with a meaningful commit message and push it to your origin.</w:t>
+      </w:r>
+    </w:p>
+    <w:p/>
+    <w:p>
       <w:r>
         <w:lastRenderedPageBreak/>
-        <w:t>design.  Instead, modify the Clear Names button so that it is disabled when the list is empty and enabled when ther</w:t>
-      </w:r>
-      <w:r>
-        <w:t>e</w:t>
-      </w:r>
-      <w:r>
-        <w:t xml:space="preserve"> are names in the list. </w:t>
-      </w:r>
-    </w:p>
-    <w:p/>
-    <w:p>
-      <w:pPr>
-        <w:rPr>
-          <w:b/>
-          <w:bCs/>
-          <w:u w:val="single"/>
-        </w:rPr>
-      </w:pPr>
-      <w:r>
-        <w:rPr>
-          <w:b/>
-          <w:bCs/>
-          <w:u w:val="single"/>
-        </w:rPr>
-        <w:t xml:space="preserve">Adding to the Harvest Report </w:t>
-      </w:r>
-      <w:r>
-        <w:rPr>
-          <w:b/>
-          <w:bCs/>
-          <w:u w:val="single"/>
-        </w:rPr>
-        <w:t xml:space="preserve">- </w:t>
-      </w:r>
-      <w:r>
-        <w:rPr>
-          <w:b/>
-          <w:bCs/>
-          <w:u w:val="single"/>
-        </w:rPr>
-        <w:t>Spike 5</w:t>
-      </w:r>
-      <w:r>
-        <w:rPr>
-          <w:b/>
-          <w:bCs/>
-          <w:u w:val="single"/>
-        </w:rPr>
-        <w:t>:</w:t>
-      </w:r>
-    </w:p>
-    <w:p/>
-    <w:p>
-      <w:r>
-        <w:t>You may have noticed that when working with the start and end dates for the Harvest Report it is possible to set a start date that comes after the end date or vice versa.  This of course would result in an empty report.  So</w:t>
-      </w:r>
-      <w:r>
-        <w:t>,</w:t>
-      </w:r>
-      <w:r>
-        <w:t xml:space="preserve"> it would be better UI/UX design if it were not possible to choose a start date that comes after the end date or an end date that comes after the start date.</w:t>
-      </w:r>
-      <w:r>
-        <w:t xml:space="preserve"> Because </w:t>
-      </w:r>
-      <w:r>
-        <w:t xml:space="preserve">the </w:t>
-      </w:r>
-      <w:r>
-        <w:rPr>
-          <w:rFonts w:ascii="Courier" w:hAnsi="Courier"/>
-        </w:rPr>
-        <w:t>v-bind</w:t>
-      </w:r>
-      <w:r>
-        <w:t xml:space="preserve"> </w:t>
-      </w:r>
-      <w:r>
-        <w:t>(</w:t>
-      </w:r>
-      <w:proofErr w:type="gramStart"/>
-      <w:r>
-        <w:t xml:space="preserve">i.e. </w:t>
-      </w:r>
-      <w:r>
-        <w:rPr>
-          <w:rFonts w:ascii="Courier" w:hAnsi="Courier"/>
-        </w:rPr>
-        <w:t>:</w:t>
-      </w:r>
-      <w:proofErr w:type="gramEnd"/>
-      <w:r>
-        <w:t xml:space="preserve"> ) </w:t>
-      </w:r>
-      <w:r>
-        <w:t>Vue directive can be used with any HTML element attribute</w:t>
-      </w:r>
-      <w:r>
-        <w:t>, it can help us with this.</w:t>
-      </w:r>
-    </w:p>
-    <w:p/>
-    <w:p>
-      <w:r>
-        <w:t>41</w:t>
-      </w:r>
-      <w:r>
-        <w:t xml:space="preserve">. </w:t>
-      </w:r>
-      <w:r>
-        <w:t xml:space="preserve">Modify your </w:t>
-      </w:r>
-      <w:r>
-        <w:rPr>
-          <w:rFonts w:ascii="Courier" w:hAnsi="Courier"/>
-        </w:rPr>
-        <w:t>vue2</w:t>
-      </w:r>
-      <w:r>
-        <w:rPr>
-          <w:rFonts w:ascii="Courier" w:hAnsi="Courier"/>
-        </w:rPr>
-        <w:t>.html</w:t>
-      </w:r>
-      <w:r>
-        <w:t xml:space="preserve"> page so that the start date cannot be set to</w:t>
-      </w:r>
-      <w:r>
-        <w:t xml:space="preserve"> any date</w:t>
-      </w:r>
-      <w:r>
-        <w:t xml:space="preserve"> after the end date and that the end date cannot be set to be set to</w:t>
-      </w:r>
-      <w:r>
-        <w:t xml:space="preserve"> any date</w:t>
-      </w:r>
-      <w:r>
-        <w:t xml:space="preserve"> before the start date.</w:t>
-      </w:r>
-      <w:r>
-        <w:t xml:space="preserve">  Hint: Bind the appropriate min and max properties of the date elements.</w:t>
-      </w:r>
-    </w:p>
-    <w:p/>
-    <w:p>
-      <w:r>
         <w:t>4</w:t>
       </w:r>
       <w:r>
-        <w:t>2</w:t>
-      </w:r>
-      <w:r>
-        <w:t xml:space="preserve">. </w:t>
-      </w:r>
-      <w:r>
-        <w:t>Commit your changes to your feature branch with a meaningful commit message and push it to your origin.</w:t>
+        <w:t>0</w:t>
+      </w:r>
+      <w:r>
+        <w:t>. When your assignment is complete, convert your draft Pull Request to a regular Pull Request.</w:t>
       </w:r>
     </w:p>
     <w:p/>
@@ -4633,7 +6358,47 @@
           <w:sz w:val="18"/>
           <w:szCs w:val="18"/>
         </w:rPr>
-        <w:t>Creative Commons Attribution-NonCommercial-ShareAlike 4.0 International License</w:t>
+        <w:t>Creative Commons Attribution-</w:t>
+      </w:r>
+      <w:proofErr w:type="spellStart"/>
+      <w:r>
+        <w:rPr>
+          <w:rStyle w:val="Hyperlink"/>
+          <w:color w:val="049CCF"/>
+          <w:sz w:val="18"/>
+          <w:szCs w:val="18"/>
+        </w:rPr>
+        <w:t>NonCommercial</w:t>
+      </w:r>
+      <w:proofErr w:type="spellEnd"/>
+      <w:r>
+        <w:rPr>
+          <w:rStyle w:val="Hyperlink"/>
+          <w:color w:val="049CCF"/>
+          <w:sz w:val="18"/>
+          <w:szCs w:val="18"/>
+        </w:rPr>
+        <w:t>-</w:t>
+      </w:r>
+      <w:proofErr w:type="spellStart"/>
+      <w:r>
+        <w:rPr>
+          <w:rStyle w:val="Hyperlink"/>
+          <w:color w:val="049CCF"/>
+          <w:sz w:val="18"/>
+          <w:szCs w:val="18"/>
+        </w:rPr>
+        <w:t>ShareAlike</w:t>
+      </w:r>
+      <w:proofErr w:type="spellEnd"/>
+      <w:r>
+        <w:rPr>
+          <w:rStyle w:val="Hyperlink"/>
+          <w:color w:val="049CCF"/>
+          <w:sz w:val="18"/>
+          <w:szCs w:val="18"/>
+        </w:rPr>
+        <w:t xml:space="preserve"> 4.0 International License</w:t>
       </w:r>
     </w:hyperlink>
     <w:r>
@@ -4788,9 +6553,122 @@
     </w:lvl>
   </w:abstractNum>
   <w:abstractNum w:abstractNumId="1" w15:restartNumberingAfterBreak="0">
+    <w:nsid w:val="11F9317A"/>
+    <w:multiLevelType w:val="hybridMultilevel"/>
+    <w:tmpl w:val="F5C29F2C"/>
+    <w:lvl w:ilvl="0" w:tplc="04090001">
+      <w:start w:val="1"/>
+      <w:numFmt w:val="bullet"/>
+      <w:lvlText w:val=""/>
+      <w:lvlJc w:val="left"/>
+      <w:pPr>
+        <w:ind w:left="720" w:hanging="360"/>
+      </w:pPr>
+      <w:rPr>
+        <w:rFonts w:ascii="Symbol" w:hAnsi="Symbol" w:hint="default"/>
+      </w:rPr>
+    </w:lvl>
+    <w:lvl w:ilvl="1" w:tplc="04090003" w:tentative="1">
+      <w:start w:val="1"/>
+      <w:numFmt w:val="bullet"/>
+      <w:lvlText w:val="o"/>
+      <w:lvlJc w:val="left"/>
+      <w:pPr>
+        <w:ind w:left="1440" w:hanging="360"/>
+      </w:pPr>
+      <w:rPr>
+        <w:rFonts w:ascii="Courier New" w:hAnsi="Courier New" w:cs="Courier New" w:hint="default"/>
+      </w:rPr>
+    </w:lvl>
+    <w:lvl w:ilvl="2" w:tplc="04090005" w:tentative="1">
+      <w:start w:val="1"/>
+      <w:numFmt w:val="bullet"/>
+      <w:lvlText w:val=""/>
+      <w:lvlJc w:val="left"/>
+      <w:pPr>
+        <w:ind w:left="2160" w:hanging="360"/>
+      </w:pPr>
+      <w:rPr>
+        <w:rFonts w:ascii="Wingdings" w:hAnsi="Wingdings" w:hint="default"/>
+      </w:rPr>
+    </w:lvl>
+    <w:lvl w:ilvl="3" w:tplc="04090001" w:tentative="1">
+      <w:start w:val="1"/>
+      <w:numFmt w:val="bullet"/>
+      <w:lvlText w:val=""/>
+      <w:lvlJc w:val="left"/>
+      <w:pPr>
+        <w:ind w:left="2880" w:hanging="360"/>
+      </w:pPr>
+      <w:rPr>
+        <w:rFonts w:ascii="Symbol" w:hAnsi="Symbol" w:hint="default"/>
+      </w:rPr>
+    </w:lvl>
+    <w:lvl w:ilvl="4" w:tplc="04090003" w:tentative="1">
+      <w:start w:val="1"/>
+      <w:numFmt w:val="bullet"/>
+      <w:lvlText w:val="o"/>
+      <w:lvlJc w:val="left"/>
+      <w:pPr>
+        <w:ind w:left="3600" w:hanging="360"/>
+      </w:pPr>
+      <w:rPr>
+        <w:rFonts w:ascii="Courier New" w:hAnsi="Courier New" w:cs="Courier New" w:hint="default"/>
+      </w:rPr>
+    </w:lvl>
+    <w:lvl w:ilvl="5" w:tplc="04090005" w:tentative="1">
+      <w:start w:val="1"/>
+      <w:numFmt w:val="bullet"/>
+      <w:lvlText w:val=""/>
+      <w:lvlJc w:val="left"/>
+      <w:pPr>
+        <w:ind w:left="4320" w:hanging="360"/>
+      </w:pPr>
+      <w:rPr>
+        <w:rFonts w:ascii="Wingdings" w:hAnsi="Wingdings" w:hint="default"/>
+      </w:rPr>
+    </w:lvl>
+    <w:lvl w:ilvl="6" w:tplc="04090001" w:tentative="1">
+      <w:start w:val="1"/>
+      <w:numFmt w:val="bullet"/>
+      <w:lvlText w:val=""/>
+      <w:lvlJc w:val="left"/>
+      <w:pPr>
+        <w:ind w:left="5040" w:hanging="360"/>
+      </w:pPr>
+      <w:rPr>
+        <w:rFonts w:ascii="Symbol" w:hAnsi="Symbol" w:hint="default"/>
+      </w:rPr>
+    </w:lvl>
+    <w:lvl w:ilvl="7" w:tplc="04090003" w:tentative="1">
+      <w:start w:val="1"/>
+      <w:numFmt w:val="bullet"/>
+      <w:lvlText w:val="o"/>
+      <w:lvlJc w:val="left"/>
+      <w:pPr>
+        <w:ind w:left="5760" w:hanging="360"/>
+      </w:pPr>
+      <w:rPr>
+        <w:rFonts w:ascii="Courier New" w:hAnsi="Courier New" w:cs="Courier New" w:hint="default"/>
+      </w:rPr>
+    </w:lvl>
+    <w:lvl w:ilvl="8" w:tplc="04090005" w:tentative="1">
+      <w:start w:val="1"/>
+      <w:numFmt w:val="bullet"/>
+      <w:lvlText w:val=""/>
+      <w:lvlJc w:val="left"/>
+      <w:pPr>
+        <w:ind w:left="6480" w:hanging="360"/>
+      </w:pPr>
+      <w:rPr>
+        <w:rFonts w:ascii="Wingdings" w:hAnsi="Wingdings" w:hint="default"/>
+      </w:rPr>
+    </w:lvl>
+  </w:abstractNum>
+  <w:abstractNum w:abstractNumId="2" w15:restartNumberingAfterBreak="0">
     <w:nsid w:val="30FB5AE9"/>
     <w:multiLevelType w:val="hybridMultilevel"/>
-    <w:tmpl w:val="332A6236"/>
+    <w:tmpl w:val="B43C11A6"/>
     <w:lvl w:ilvl="0" w:tplc="04090001">
       <w:start w:val="1"/>
       <w:numFmt w:val="bullet"/>
@@ -4900,7 +6778,93 @@
       </w:rPr>
     </w:lvl>
   </w:abstractNum>
-  <w:abstractNum w:abstractNumId="2" w15:restartNumberingAfterBreak="0">
+  <w:abstractNum w:abstractNumId="3" w15:restartNumberingAfterBreak="0">
+    <w:nsid w:val="3DFF1E08"/>
+    <w:multiLevelType w:val="hybridMultilevel"/>
+    <w:tmpl w:val="9612BE64"/>
+    <w:lvl w:ilvl="0" w:tplc="0409000F">
+      <w:start w:val="1"/>
+      <w:numFmt w:val="decimal"/>
+      <w:lvlText w:val="%1."/>
+      <w:lvlJc w:val="left"/>
+      <w:pPr>
+        <w:ind w:left="1080" w:hanging="360"/>
+      </w:pPr>
+    </w:lvl>
+    <w:lvl w:ilvl="1" w:tplc="04090019" w:tentative="1">
+      <w:start w:val="1"/>
+      <w:numFmt w:val="lowerLetter"/>
+      <w:lvlText w:val="%2."/>
+      <w:lvlJc w:val="left"/>
+      <w:pPr>
+        <w:ind w:left="1800" w:hanging="360"/>
+      </w:pPr>
+    </w:lvl>
+    <w:lvl w:ilvl="2" w:tplc="0409001B" w:tentative="1">
+      <w:start w:val="1"/>
+      <w:numFmt w:val="lowerRoman"/>
+      <w:lvlText w:val="%3."/>
+      <w:lvlJc w:val="right"/>
+      <w:pPr>
+        <w:ind w:left="2520" w:hanging="180"/>
+      </w:pPr>
+    </w:lvl>
+    <w:lvl w:ilvl="3" w:tplc="0409000F" w:tentative="1">
+      <w:start w:val="1"/>
+      <w:numFmt w:val="decimal"/>
+      <w:lvlText w:val="%4."/>
+      <w:lvlJc w:val="left"/>
+      <w:pPr>
+        <w:ind w:left="3240" w:hanging="360"/>
+      </w:pPr>
+    </w:lvl>
+    <w:lvl w:ilvl="4" w:tplc="04090019" w:tentative="1">
+      <w:start w:val="1"/>
+      <w:numFmt w:val="lowerLetter"/>
+      <w:lvlText w:val="%5."/>
+      <w:lvlJc w:val="left"/>
+      <w:pPr>
+        <w:ind w:left="3960" w:hanging="360"/>
+      </w:pPr>
+    </w:lvl>
+    <w:lvl w:ilvl="5" w:tplc="0409001B" w:tentative="1">
+      <w:start w:val="1"/>
+      <w:numFmt w:val="lowerRoman"/>
+      <w:lvlText w:val="%6."/>
+      <w:lvlJc w:val="right"/>
+      <w:pPr>
+        <w:ind w:left="4680" w:hanging="180"/>
+      </w:pPr>
+    </w:lvl>
+    <w:lvl w:ilvl="6" w:tplc="0409000F" w:tentative="1">
+      <w:start w:val="1"/>
+      <w:numFmt w:val="decimal"/>
+      <w:lvlText w:val="%7."/>
+      <w:lvlJc w:val="left"/>
+      <w:pPr>
+        <w:ind w:left="5400" w:hanging="360"/>
+      </w:pPr>
+    </w:lvl>
+    <w:lvl w:ilvl="7" w:tplc="04090019" w:tentative="1">
+      <w:start w:val="1"/>
+      <w:numFmt w:val="lowerLetter"/>
+      <w:lvlText w:val="%8."/>
+      <w:lvlJc w:val="left"/>
+      <w:pPr>
+        <w:ind w:left="6120" w:hanging="360"/>
+      </w:pPr>
+    </w:lvl>
+    <w:lvl w:ilvl="8" w:tplc="0409001B" w:tentative="1">
+      <w:start w:val="1"/>
+      <w:numFmt w:val="lowerRoman"/>
+      <w:lvlText w:val="%9."/>
+      <w:lvlJc w:val="right"/>
+      <w:pPr>
+        <w:ind w:left="6840" w:hanging="180"/>
+      </w:pPr>
+    </w:lvl>
+  </w:abstractNum>
+  <w:abstractNum w:abstractNumId="4" w15:restartNumberingAfterBreak="0">
     <w:nsid w:val="47F368F9"/>
     <w:multiLevelType w:val="hybridMultilevel"/>
     <w:tmpl w:val="DFAA4058"/>
@@ -4987,12 +6951,18 @@
     </w:lvl>
   </w:abstractNum>
   <w:num w:numId="1" w16cid:durableId="6056272">
-    <w:abstractNumId w:val="2"/>
+    <w:abstractNumId w:val="4"/>
   </w:num>
   <w:num w:numId="2" w16cid:durableId="1444114850">
     <w:abstractNumId w:val="0"/>
   </w:num>
   <w:num w:numId="3" w16cid:durableId="418210586">
+    <w:abstractNumId w:val="2"/>
+  </w:num>
+  <w:num w:numId="4" w16cid:durableId="1093428727">
+    <w:abstractNumId w:val="3"/>
+  </w:num>
+  <w:num w:numId="5" w16cid:durableId="357463378">
     <w:abstractNumId w:val="1"/>
   </w:num>
 </w:numbering>

</xml_diff>

<commit_message>
Minor typo fixes in FD2School activity 04
</commit_message>
<xml_diff>
--- a/farmdata2/farmdata2_modules/fd2_school/activities/04-VueJSEventsSpike.docx
+++ b/farmdata2/farmdata2_modules/fd2_school/activities/04-VueJSEventsSpike.docx
@@ -1183,7 +1183,13 @@
       </w:pPr>
       <w:r>
         <w:lastRenderedPageBreak/>
-        <w:t xml:space="preserve">Pull </w:t>
+        <w:t>Pull</w:t>
+      </w:r>
+      <w:r>
+        <w:t xml:space="preserve"> the</w:t>
+      </w:r>
+      <w:r>
+        <w:t xml:space="preserve"> </w:t>
       </w:r>
       <w:r>
         <w:rPr>
@@ -1321,13 +1327,19 @@
         <w:rPr>
           <w:rFonts w:ascii="Courier" w:hAnsi="Courier"/>
         </w:rPr>
-        <w:t>2</w:t>
-      </w:r>
-      <w:r>
-        <w:rPr>
-          <w:rFonts w:ascii="Courier" w:hAnsi="Courier"/>
-        </w:rPr>
-        <w:t>-HTML</w:t>
+        <w:t>3</w:t>
+      </w:r>
+      <w:r>
+        <w:rPr>
+          <w:rFonts w:ascii="Courier" w:hAnsi="Courier"/>
+        </w:rPr>
+        <w:t>-</w:t>
+      </w:r>
+      <w:r>
+        <w:rPr>
+          <w:rFonts w:ascii="Courier" w:hAnsi="Courier"/>
+        </w:rPr>
+        <w:t>Vue1</w:t>
       </w:r>
       <w:r>
         <w:t>).</w:t>
@@ -1410,10 +1422,7 @@
         <w:ind w:left="360"/>
       </w:pPr>
       <w:r>
-        <w:t>c</w:t>
-      </w:r>
-      <w:r>
-        <w:t xml:space="preserve">. Your work on this assignment builds from what you did in the prior assignment.  </w:t>
+        <w:t xml:space="preserve">c. Your work on this assignment builds from what you did in the prior assignment.  </w:t>
       </w:r>
       <w:proofErr w:type="gramStart"/>
       <w:r>
@@ -1429,10 +1438,7 @@
         <w:ind w:left="720"/>
       </w:pPr>
       <w:r>
-        <w:t>1</w:t>
-      </w:r>
-      <w:r>
-        <w:t xml:space="preserve">. Switch to your prior feature branch </w:t>
+        <w:t xml:space="preserve">1. Switch to your prior feature branch </w:t>
       </w:r>
       <w:r>
         <w:rPr>
@@ -1467,10 +1473,7 @@
         <w:ind w:left="720"/>
       </w:pPr>
       <w:r>
-        <w:t>2</w:t>
-      </w:r>
-      <w:r>
-        <w:t xml:space="preserve">. Create a new feature branch named </w:t>
+        <w:t xml:space="preserve">2. Create a new feature branch named </w:t>
       </w:r>
       <w:r>
         <w:rPr>
@@ -1482,13 +1485,7 @@
         <w:rPr>
           <w:rFonts w:ascii="Courier" w:hAnsi="Courier"/>
         </w:rPr>
-        <w:t>03-Vue</w:t>
-      </w:r>
-      <w:r>
-        <w:rPr>
-          <w:rFonts w:ascii="Courier" w:hAnsi="Courier"/>
-        </w:rPr>
-        <w:t>2</w:t>
+        <w:t>03-Vue2</w:t>
       </w:r>
       <w:r>
         <w:t xml:space="preserve"> from your prior feature branch.</w:t>
@@ -1499,10 +1496,7 @@
         <w:ind w:left="360" w:firstLine="360"/>
       </w:pPr>
       <w:r>
-        <w:t>3</w:t>
-      </w:r>
-      <w:r>
-        <w:t xml:space="preserve">. Switch to your new feature branch.  </w:t>
+        <w:t xml:space="preserve">3. Switch to your new feature branch.  </w:t>
       </w:r>
     </w:p>
     <w:p>
@@ -1597,10 +1591,7 @@
     <w:p/>
     <w:p>
       <w:r>
-        <w:t>8</w:t>
-      </w:r>
-      <w:r>
-        <w:t xml:space="preserve">. Make sure you have your feature branch checked out and then add another new sub-tab named </w:t>
+        <w:t xml:space="preserve">8. Make sure you have your feature branch checked out and then add another new sub-tab named </w:t>
       </w:r>
       <w:r>
         <w:rPr>
@@ -1641,13 +1632,7 @@
         <w:rPr>
           <w:rFonts w:ascii="Courier" w:hAnsi="Courier"/>
         </w:rPr>
-        <w:t>vue</w:t>
-      </w:r>
-      <w:r>
-        <w:rPr>
-          <w:rFonts w:ascii="Courier" w:hAnsi="Courier"/>
-        </w:rPr>
-        <w:t>2</w:t>
+        <w:t>vue2</w:t>
       </w:r>
       <w:r>
         <w:rPr>
@@ -1686,13 +1671,7 @@
         <w:rPr>
           <w:rFonts w:ascii="Courier" w:hAnsi="Courier"/>
         </w:rPr>
-        <w:t>vue</w:t>
-      </w:r>
-      <w:r>
-        <w:rPr>
-          <w:rFonts w:ascii="Courier" w:hAnsi="Courier"/>
-        </w:rPr>
-        <w:t>2</w:t>
+        <w:t>vue2</w:t>
       </w:r>
       <w:r>
         <w:rPr>
@@ -1701,35 +1680,11 @@
         <w:t>.html</w:t>
       </w:r>
       <w:r>
-        <w:t xml:space="preserve">. Don’t forget to clear the Drupal cache when you are done.  The result should be that you now have </w:t>
-      </w:r>
-      <w:r>
-        <w:t>three</w:t>
-      </w:r>
-      <w:r>
-        <w:t xml:space="preserve"> sub-tabs in the FD2 School </w:t>
+        <w:t xml:space="preserve">. Don’t forget to clear the Drupal cache when you are done.  The result should be that you now have three sub-tabs in the FD2 School </w:t>
       </w:r>
       <w:r>
         <w:lastRenderedPageBreak/>
-        <w:t>tab: HTML</w:t>
-      </w:r>
-      <w:r>
-        <w:t xml:space="preserve">, </w:t>
-      </w:r>
-      <w:r>
-        <w:t>Vue1</w:t>
-      </w:r>
-      <w:r>
-        <w:t xml:space="preserve"> and Vue2</w:t>
-      </w:r>
-      <w:r>
-        <w:t xml:space="preserve">. For now, </w:t>
-      </w:r>
-      <w:r>
-        <w:t>your Vue1 and Vue2</w:t>
-      </w:r>
-      <w:r>
-        <w:t xml:space="preserve"> tabs will be </w:t>
+        <w:t xml:space="preserve">tab: HTML, Vue1 and Vue2. For now, your Vue1 and Vue2 tabs will be </w:t>
       </w:r>
       <w:proofErr w:type="gramStart"/>
       <w:r>
@@ -1737,13 +1692,7 @@
       </w:r>
       <w:proofErr w:type="gramEnd"/>
       <w:r>
-        <w:t>.  You’ll be modifying and extending the Vue</w:t>
-      </w:r>
-      <w:r>
-        <w:t>2</w:t>
-      </w:r>
-      <w:r>
-        <w:t xml:space="preserve"> tab throughout this activity.</w:t>
+        <w:t>.  You’ll be modifying and extending the Vue2 tab throughout this activity.</w:t>
       </w:r>
     </w:p>
     <w:p/>
@@ -2085,104 +2034,16 @@
           <w:sz w:val="21"/>
           <w:szCs w:val="21"/>
         </w:rPr>
-        <w:t>@click=</w:t>
-      </w:r>
+        <w:t xml:space="preserve">@click='harvestList.push({date:"2018-05-01", area:"Orion-3" </w:t>
+      </w:r>
+      <w:proofErr w:type="gramStart"/>
       <w:r>
         <w:rPr>
           <w:rFonts w:ascii="Courier" w:hAnsi="Courier"/>
           <w:sz w:val="21"/>
           <w:szCs w:val="21"/>
         </w:rPr>
-        <w:t>'</w:t>
-      </w:r>
-      <w:r>
-        <w:rPr>
-          <w:rFonts w:ascii="Courier" w:hAnsi="Courier"/>
-          <w:sz w:val="21"/>
-          <w:szCs w:val="21"/>
-        </w:rPr>
-        <w:t>harvestList.push({date:</w:t>
-      </w:r>
-      <w:r>
-        <w:rPr>
-          <w:rFonts w:ascii="Courier" w:hAnsi="Courier"/>
-          <w:sz w:val="21"/>
-          <w:szCs w:val="21"/>
-        </w:rPr>
-        <w:t>"</w:t>
-      </w:r>
-      <w:r>
-        <w:rPr>
-          <w:rFonts w:ascii="Courier" w:hAnsi="Courier"/>
-          <w:sz w:val="21"/>
-          <w:szCs w:val="21"/>
-        </w:rPr>
-        <w:t>2018-05-01</w:t>
-      </w:r>
-      <w:r>
-        <w:rPr>
-          <w:rFonts w:ascii="Courier" w:hAnsi="Courier"/>
-          <w:sz w:val="21"/>
-          <w:szCs w:val="21"/>
-        </w:rPr>
-        <w:t>"</w:t>
-      </w:r>
-      <w:r>
-        <w:rPr>
-          <w:rFonts w:ascii="Courier" w:hAnsi="Courier"/>
-          <w:sz w:val="21"/>
-          <w:szCs w:val="21"/>
-        </w:rPr>
-        <w:t>, area:</w:t>
-      </w:r>
-      <w:r>
-        <w:rPr>
-          <w:rFonts w:ascii="Courier" w:hAnsi="Courier"/>
-          <w:sz w:val="21"/>
-          <w:szCs w:val="21"/>
-        </w:rPr>
-        <w:t>"</w:t>
-      </w:r>
-      <w:r>
-        <w:rPr>
-          <w:rFonts w:ascii="Courier" w:hAnsi="Courier"/>
-          <w:sz w:val="21"/>
-          <w:szCs w:val="21"/>
-        </w:rPr>
-        <w:t>Orion-3</w:t>
-      </w:r>
-      <w:r>
-        <w:rPr>
-          <w:rFonts w:ascii="Courier" w:hAnsi="Courier"/>
-          <w:sz w:val="21"/>
-          <w:szCs w:val="21"/>
-        </w:rPr>
-        <w:t>"</w:t>
-      </w:r>
-      <w:r>
-        <w:rPr>
-          <w:rFonts w:ascii="Courier" w:hAnsi="Courier"/>
-          <w:sz w:val="21"/>
-          <w:szCs w:val="21"/>
-        </w:rPr>
-        <w:t xml:space="preserve"> </w:t>
-      </w:r>
-      <w:proofErr w:type="gramStart"/>
-      <w:r>
-        <w:rPr>
-          <w:rFonts w:ascii="Courier" w:hAnsi="Courier"/>
-          <w:sz w:val="21"/>
-          <w:szCs w:val="21"/>
-        </w:rPr>
-        <w:t>… })</w:t>
-      </w:r>
-      <w:r>
-        <w:rPr>
-          <w:rFonts w:ascii="Courier" w:hAnsi="Courier"/>
-          <w:sz w:val="21"/>
-          <w:szCs w:val="21"/>
-        </w:rPr>
-        <w:t>'</w:t>
+        <w:t>… })'</w:t>
       </w:r>
       <w:proofErr w:type="gramEnd"/>
     </w:p>
@@ -4381,10 +4242,7 @@
         <w:t xml:space="preserve"> </w:t>
       </w:r>
       <w:r>
-        <w:t>Note that the numbers start with 1</w:t>
-      </w:r>
-      <w:r>
-        <w:t>.</w:t>
+        <w:t>Note that the numbers start with 1.</w:t>
       </w:r>
     </w:p>
     <w:p/>
@@ -5224,10 +5082,7 @@
     <w:p/>
     <w:p>
       <w:r>
-        <w:t>Give the HTML for your “</w:t>
-      </w:r>
-      <w:r>
-        <w:t>Clear Names” button tag here.</w:t>
+        <w:t>Give the HTML for your “Clear Names” button tag here.</w:t>
       </w:r>
     </w:p>
     <w:p/>
@@ -6077,13 +5932,7 @@
     <w:p>
       <w:r>
         <w:lastRenderedPageBreak/>
-        <w:t>4</w:t>
-      </w:r>
-      <w:r>
-        <w:t>0</w:t>
-      </w:r>
-      <w:r>
-        <w:t>. When your assignment is complete, convert your draft Pull Request to a regular Pull Request.</w:t>
+        <w:t>40. When your assignment is complete, convert your draft Pull Request to a regular Pull Request.</w:t>
       </w:r>
     </w:p>
     <w:p/>

</xml_diff>